<commit_message>
další edit finálního dokumentu
</commit_message>
<xml_diff>
--- a/VYVOJVASPNETCORE.docx
+++ b/VYVOJVASPNETCORE.docx
@@ -1062,7 +1062,7 @@
           <w:rPr>
             <w:noProof/>
           </w:rPr>
-          <w:t>05.03.2019</w:t>
+          <w:t>07.03.2019</w:t>
         </w:r>
       </w:fldSimple>
       <w:r>
@@ -1126,7 +1126,7 @@
       <w:r>
         <w:fldChar w:fldCharType="separate"/>
       </w:r>
-      <w:hyperlink w:anchor="_Toc2691057" w:history="1">
+      <w:hyperlink w:anchor="_Toc2885032" w:history="1">
         <w:r>
           <w:rPr>
             <w:rStyle w:val="Hypertextovodkaz"/>
@@ -1153,7 +1153,7 @@
             <w:noProof/>
             <w:webHidden/>
           </w:rPr>
-          <w:instrText xml:space="preserve"> PAGEREF _Toc2691057 \h </w:instrText>
+          <w:instrText xml:space="preserve"> PAGEREF _Toc2885032 \h </w:instrText>
         </w:r>
         <w:r>
           <w:rPr>
@@ -1198,7 +1198,7 @@
           <w:szCs w:val="22"/>
         </w:rPr>
       </w:pPr>
-      <w:hyperlink w:anchor="_Toc2691058" w:history="1">
+      <w:hyperlink w:anchor="_Toc2885033" w:history="1">
         <w:r>
           <w:rPr>
             <w:rStyle w:val="Hypertextovodkaz"/>
@@ -1242,7 +1242,7 @@
             <w:noProof/>
             <w:webHidden/>
           </w:rPr>
-          <w:instrText xml:space="preserve"> PAGEREF _Toc2691058 \h </w:instrText>
+          <w:instrText xml:space="preserve"> PAGEREF _Toc2885033 \h </w:instrText>
         </w:r>
         <w:r>
           <w:rPr>
@@ -1287,7 +1287,7 @@
           <w:szCs w:val="22"/>
         </w:rPr>
       </w:pPr>
-      <w:hyperlink w:anchor="_Toc2691059" w:history="1">
+      <w:hyperlink w:anchor="_Toc2885034" w:history="1">
         <w:r>
           <w:rPr>
             <w:rStyle w:val="Hypertextovodkaz"/>
@@ -1330,7 +1330,7 @@
             <w:noProof/>
             <w:webHidden/>
           </w:rPr>
-          <w:instrText xml:space="preserve"> PAGEREF _Toc2691059 \h </w:instrText>
+          <w:instrText xml:space="preserve"> PAGEREF _Toc2885034 \h </w:instrText>
         </w:r>
         <w:r>
           <w:rPr>
@@ -1375,7 +1375,7 @@
           <w:szCs w:val="22"/>
         </w:rPr>
       </w:pPr>
-      <w:hyperlink w:anchor="_Toc2691060" w:history="1">
+      <w:hyperlink w:anchor="_Toc2885035" w:history="1">
         <w:r>
           <w:rPr>
             <w:rStyle w:val="Hypertextovodkaz"/>
@@ -1418,7 +1418,7 @@
             <w:noProof/>
             <w:webHidden/>
           </w:rPr>
-          <w:instrText xml:space="preserve"> PAGEREF _Toc2691060 \h </w:instrText>
+          <w:instrText xml:space="preserve"> PAGEREF _Toc2885035 \h </w:instrText>
         </w:r>
         <w:r>
           <w:rPr>
@@ -1464,7 +1464,7 @@
           <w:szCs w:val="22"/>
         </w:rPr>
       </w:pPr>
-      <w:hyperlink w:anchor="_Toc2691061" w:history="1">
+      <w:hyperlink w:anchor="_Toc2885036" w:history="1">
         <w:r>
           <w:rPr>
             <w:rStyle w:val="Hypertextovodkaz"/>
@@ -1508,7 +1508,7 @@
             <w:noProof/>
             <w:webHidden/>
           </w:rPr>
-          <w:instrText xml:space="preserve"> PAGEREF _Toc2691061 \h </w:instrText>
+          <w:instrText xml:space="preserve"> PAGEREF _Toc2885036 \h </w:instrText>
         </w:r>
         <w:r>
           <w:rPr>
@@ -1554,7 +1554,7 @@
           <w:szCs w:val="22"/>
         </w:rPr>
       </w:pPr>
-      <w:hyperlink w:anchor="_Toc2691062" w:history="1">
+      <w:hyperlink w:anchor="_Toc2885037" w:history="1">
         <w:r>
           <w:rPr>
             <w:rStyle w:val="Hypertextovodkaz"/>
@@ -1598,7 +1598,7 @@
             <w:noProof/>
             <w:webHidden/>
           </w:rPr>
-          <w:instrText xml:space="preserve"> PAGEREF _Toc2691062 \h </w:instrText>
+          <w:instrText xml:space="preserve"> PAGEREF _Toc2885037 \h </w:instrText>
         </w:r>
         <w:r>
           <w:rPr>
@@ -1644,7 +1644,7 @@
           <w:szCs w:val="22"/>
         </w:rPr>
       </w:pPr>
-      <w:hyperlink w:anchor="_Toc2691063" w:history="1">
+      <w:hyperlink w:anchor="_Toc2885038" w:history="1">
         <w:r>
           <w:rPr>
             <w:rStyle w:val="Hypertextovodkaz"/>
@@ -1688,7 +1688,7 @@
             <w:noProof/>
             <w:webHidden/>
           </w:rPr>
-          <w:instrText xml:space="preserve"> PAGEREF _Toc2691063 \h </w:instrText>
+          <w:instrText xml:space="preserve"> PAGEREF _Toc2885038 \h </w:instrText>
         </w:r>
         <w:r>
           <w:rPr>
@@ -1733,7 +1733,7 @@
           <w:szCs w:val="22"/>
         </w:rPr>
       </w:pPr>
-      <w:hyperlink w:anchor="_Toc2691064" w:history="1">
+      <w:hyperlink w:anchor="_Toc2885039" w:history="1">
         <w:r>
           <w:rPr>
             <w:rStyle w:val="Hypertextovodkaz"/>
@@ -1776,7 +1776,7 @@
             <w:noProof/>
             <w:webHidden/>
           </w:rPr>
-          <w:instrText xml:space="preserve"> PAGEREF _Toc2691064 \h </w:instrText>
+          <w:instrText xml:space="preserve"> PAGEREF _Toc2885039 \h </w:instrText>
         </w:r>
         <w:r>
           <w:rPr>
@@ -1822,7 +1822,7 @@
           <w:szCs w:val="22"/>
         </w:rPr>
       </w:pPr>
-      <w:hyperlink w:anchor="_Toc2691065" w:history="1">
+      <w:hyperlink w:anchor="_Toc2885040" w:history="1">
         <w:r>
           <w:rPr>
             <w:rStyle w:val="Hypertextovodkaz"/>
@@ -1866,7 +1866,7 @@
             <w:noProof/>
             <w:webHidden/>
           </w:rPr>
-          <w:instrText xml:space="preserve"> PAGEREF _Toc2691065 \h </w:instrText>
+          <w:instrText xml:space="preserve"> PAGEREF _Toc2885040 \h </w:instrText>
         </w:r>
         <w:r>
           <w:rPr>
@@ -1912,7 +1912,7 @@
           <w:szCs w:val="22"/>
         </w:rPr>
       </w:pPr>
-      <w:hyperlink w:anchor="_Toc2691066" w:history="1">
+      <w:hyperlink w:anchor="_Toc2885041" w:history="1">
         <w:r>
           <w:rPr>
             <w:rStyle w:val="Hypertextovodkaz"/>
@@ -1956,7 +1956,7 @@
             <w:noProof/>
             <w:webHidden/>
           </w:rPr>
-          <w:instrText xml:space="preserve"> PAGEREF _Toc2691066 \h </w:instrText>
+          <w:instrText xml:space="preserve"> PAGEREF _Toc2885041 \h </w:instrText>
         </w:r>
         <w:r>
           <w:rPr>
@@ -2002,7 +2002,7 @@
           <w:szCs w:val="22"/>
         </w:rPr>
       </w:pPr>
-      <w:hyperlink w:anchor="_Toc2691067" w:history="1">
+      <w:hyperlink w:anchor="_Toc2885042" w:history="1">
         <w:r>
           <w:rPr>
             <w:rStyle w:val="Hypertextovodkaz"/>
@@ -2046,7 +2046,7 @@
             <w:noProof/>
             <w:webHidden/>
           </w:rPr>
-          <w:instrText xml:space="preserve"> PAGEREF _Toc2691067 \h </w:instrText>
+          <w:instrText xml:space="preserve"> PAGEREF _Toc2885042 \h </w:instrText>
         </w:r>
         <w:r>
           <w:rPr>
@@ -2091,7 +2091,7 @@
           <w:szCs w:val="22"/>
         </w:rPr>
       </w:pPr>
-      <w:hyperlink w:anchor="_Toc2691068" w:history="1">
+      <w:hyperlink w:anchor="_Toc2885043" w:history="1">
         <w:r>
           <w:rPr>
             <w:rStyle w:val="Hypertextovodkaz"/>
@@ -2134,7 +2134,7 @@
             <w:noProof/>
             <w:webHidden/>
           </w:rPr>
-          <w:instrText xml:space="preserve"> PAGEREF _Toc2691068 \h </w:instrText>
+          <w:instrText xml:space="preserve"> PAGEREF _Toc2885043 \h </w:instrText>
         </w:r>
         <w:r>
           <w:rPr>
@@ -2179,7 +2179,7 @@
           <w:szCs w:val="22"/>
         </w:rPr>
       </w:pPr>
-      <w:hyperlink w:anchor="_Toc2691069" w:history="1">
+      <w:hyperlink w:anchor="_Toc2885044" w:history="1">
         <w:r>
           <w:rPr>
             <w:rStyle w:val="Hypertextovodkaz"/>
@@ -2206,7 +2206,7 @@
             <w:noProof/>
             <w:webHidden/>
           </w:rPr>
-          <w:instrText xml:space="preserve"> PAGEREF _Toc2691069 \h </w:instrText>
+          <w:instrText xml:space="preserve"> PAGEREF _Toc2885044 \h </w:instrText>
         </w:r>
         <w:r>
           <w:rPr>
@@ -2252,7 +2252,7 @@
           <w:szCs w:val="22"/>
         </w:rPr>
       </w:pPr>
-      <w:hyperlink w:anchor="_Toc2691070" w:history="1">
+      <w:hyperlink w:anchor="_Toc2885045" w:history="1">
         <w:r>
           <w:rPr>
             <w:rStyle w:val="Hypertextovodkaz"/>
@@ -2296,7 +2296,7 @@
             <w:noProof/>
             <w:webHidden/>
           </w:rPr>
-          <w:instrText xml:space="preserve"> PAGEREF _Toc2691070 \h </w:instrText>
+          <w:instrText xml:space="preserve"> PAGEREF _Toc2885045 \h </w:instrText>
         </w:r>
         <w:r>
           <w:rPr>
@@ -2342,7 +2342,7 @@
           <w:szCs w:val="22"/>
         </w:rPr>
       </w:pPr>
-      <w:hyperlink w:anchor="_Toc2691071" w:history="1">
+      <w:hyperlink w:anchor="_Toc2885046" w:history="1">
         <w:r>
           <w:rPr>
             <w:rStyle w:val="Hypertextovodkaz"/>
@@ -2386,7 +2386,7 @@
             <w:noProof/>
             <w:webHidden/>
           </w:rPr>
-          <w:instrText xml:space="preserve"> PAGEREF _Toc2691071 \h </w:instrText>
+          <w:instrText xml:space="preserve"> PAGEREF _Toc2885046 \h </w:instrText>
         </w:r>
         <w:r>
           <w:rPr>
@@ -2431,7 +2431,7 @@
           <w:szCs w:val="22"/>
         </w:rPr>
       </w:pPr>
-      <w:hyperlink w:anchor="_Toc2691072" w:history="1">
+      <w:hyperlink w:anchor="_Toc2885047" w:history="1">
         <w:r>
           <w:rPr>
             <w:rStyle w:val="Hypertextovodkaz"/>
@@ -2474,7 +2474,7 @@
             <w:noProof/>
             <w:webHidden/>
           </w:rPr>
-          <w:instrText xml:space="preserve"> PAGEREF _Toc2691072 \h </w:instrText>
+          <w:instrText xml:space="preserve"> PAGEREF _Toc2885047 \h </w:instrText>
         </w:r>
         <w:r>
           <w:rPr>
@@ -2520,7 +2520,7 @@
           <w:szCs w:val="22"/>
         </w:rPr>
       </w:pPr>
-      <w:hyperlink w:anchor="_Toc2691073" w:history="1">
+      <w:hyperlink w:anchor="_Toc2885048" w:history="1">
         <w:r>
           <w:rPr>
             <w:rStyle w:val="Hypertextovodkaz"/>
@@ -2564,7 +2564,7 @@
             <w:noProof/>
             <w:webHidden/>
           </w:rPr>
-          <w:instrText xml:space="preserve"> PAGEREF _Toc2691073 \h </w:instrText>
+          <w:instrText xml:space="preserve"> PAGEREF _Toc2885048 \h </w:instrText>
         </w:r>
         <w:r>
           <w:rPr>
@@ -2610,7 +2610,7 @@
           <w:szCs w:val="22"/>
         </w:rPr>
       </w:pPr>
-      <w:hyperlink w:anchor="_Toc2691074" w:history="1">
+      <w:hyperlink w:anchor="_Toc2885049" w:history="1">
         <w:r>
           <w:rPr>
             <w:rStyle w:val="Hypertextovodkaz"/>
@@ -2654,7 +2654,7 @@
             <w:noProof/>
             <w:webHidden/>
           </w:rPr>
-          <w:instrText xml:space="preserve"> PAGEREF _Toc2691074 \h </w:instrText>
+          <w:instrText xml:space="preserve"> PAGEREF _Toc2885049 \h </w:instrText>
         </w:r>
         <w:r>
           <w:rPr>
@@ -2700,7 +2700,7 @@
           <w:szCs w:val="22"/>
         </w:rPr>
       </w:pPr>
-      <w:hyperlink w:anchor="_Toc2691075" w:history="1">
+      <w:hyperlink w:anchor="_Toc2885050" w:history="1">
         <w:r>
           <w:rPr>
             <w:rStyle w:val="Hypertextovodkaz"/>
@@ -2744,7 +2744,7 @@
             <w:noProof/>
             <w:webHidden/>
           </w:rPr>
-          <w:instrText xml:space="preserve"> PAGEREF _Toc2691075 \h </w:instrText>
+          <w:instrText xml:space="preserve"> PAGEREF _Toc2885050 \h </w:instrText>
         </w:r>
         <w:r>
           <w:rPr>
@@ -2789,7 +2789,7 @@
           <w:szCs w:val="22"/>
         </w:rPr>
       </w:pPr>
-      <w:hyperlink w:anchor="_Toc2691076" w:history="1">
+      <w:hyperlink w:anchor="_Toc2885051" w:history="1">
         <w:r>
           <w:rPr>
             <w:rStyle w:val="Hypertextovodkaz"/>
@@ -2832,7 +2832,7 @@
             <w:noProof/>
             <w:webHidden/>
           </w:rPr>
-          <w:instrText xml:space="preserve"> PAGEREF _Toc2691076 \h </w:instrText>
+          <w:instrText xml:space="preserve"> PAGEREF _Toc2885051 \h </w:instrText>
         </w:r>
         <w:r>
           <w:rPr>
@@ -2878,7 +2878,7 @@
           <w:szCs w:val="22"/>
         </w:rPr>
       </w:pPr>
-      <w:hyperlink w:anchor="_Toc2691077" w:history="1">
+      <w:hyperlink w:anchor="_Toc2885052" w:history="1">
         <w:r>
           <w:rPr>
             <w:rStyle w:val="Hypertextovodkaz"/>
@@ -2922,7 +2922,7 @@
             <w:noProof/>
             <w:webHidden/>
           </w:rPr>
-          <w:instrText xml:space="preserve"> PAGEREF _Toc2691077 \h </w:instrText>
+          <w:instrText xml:space="preserve"> PAGEREF _Toc2885052 \h </w:instrText>
         </w:r>
         <w:r>
           <w:rPr>
@@ -2968,7 +2968,7 @@
           <w:szCs w:val="22"/>
         </w:rPr>
       </w:pPr>
-      <w:hyperlink w:anchor="_Toc2691078" w:history="1">
+      <w:hyperlink w:anchor="_Toc2885053" w:history="1">
         <w:r>
           <w:rPr>
             <w:rStyle w:val="Hypertextovodkaz"/>
@@ -3012,7 +3012,7 @@
             <w:noProof/>
             <w:webHidden/>
           </w:rPr>
-          <w:instrText xml:space="preserve"> PAGEREF _Toc2691078 \h </w:instrText>
+          <w:instrText xml:space="preserve"> PAGEREF _Toc2885053 \h </w:instrText>
         </w:r>
         <w:r>
           <w:rPr>
@@ -3057,7 +3057,7 @@
           <w:szCs w:val="22"/>
         </w:rPr>
       </w:pPr>
-      <w:hyperlink w:anchor="_Toc2691079" w:history="1">
+      <w:hyperlink w:anchor="_Toc2885054" w:history="1">
         <w:r>
           <w:rPr>
             <w:rStyle w:val="Hypertextovodkaz"/>
@@ -3100,7 +3100,7 @@
             <w:noProof/>
             <w:webHidden/>
           </w:rPr>
-          <w:instrText xml:space="preserve"> PAGEREF _Toc2691079 \h </w:instrText>
+          <w:instrText xml:space="preserve"> PAGEREF _Toc2885054 \h </w:instrText>
         </w:r>
         <w:r>
           <w:rPr>
@@ -3146,7 +3146,7 @@
           <w:szCs w:val="22"/>
         </w:rPr>
       </w:pPr>
-      <w:hyperlink w:anchor="_Toc2691080" w:history="1">
+      <w:hyperlink w:anchor="_Toc2885055" w:history="1">
         <w:r>
           <w:rPr>
             <w:rStyle w:val="Hypertextovodkaz"/>
@@ -3190,7 +3190,7 @@
             <w:noProof/>
             <w:webHidden/>
           </w:rPr>
-          <w:instrText xml:space="preserve"> PAGEREF _Toc2691080 \h </w:instrText>
+          <w:instrText xml:space="preserve"> PAGEREF _Toc2885055 \h </w:instrText>
         </w:r>
         <w:r>
           <w:rPr>
@@ -3236,7 +3236,7 @@
           <w:szCs w:val="22"/>
         </w:rPr>
       </w:pPr>
-      <w:hyperlink w:anchor="_Toc2691081" w:history="1">
+      <w:hyperlink w:anchor="_Toc2885056" w:history="1">
         <w:r>
           <w:rPr>
             <w:rStyle w:val="Hypertextovodkaz"/>
@@ -3280,7 +3280,7 @@
             <w:noProof/>
             <w:webHidden/>
           </w:rPr>
-          <w:instrText xml:space="preserve"> PAGEREF _Toc2691081 \h </w:instrText>
+          <w:instrText xml:space="preserve"> PAGEREF _Toc2885056 \h </w:instrText>
         </w:r>
         <w:r>
           <w:rPr>
@@ -3326,7 +3326,7 @@
           <w:szCs w:val="22"/>
         </w:rPr>
       </w:pPr>
-      <w:hyperlink w:anchor="_Toc2691082" w:history="1">
+      <w:hyperlink w:anchor="_Toc2885057" w:history="1">
         <w:r>
           <w:rPr>
             <w:rStyle w:val="Hypertextovodkaz"/>
@@ -3370,7 +3370,7 @@
             <w:noProof/>
             <w:webHidden/>
           </w:rPr>
-          <w:instrText xml:space="preserve"> PAGEREF _Toc2691082 \h </w:instrText>
+          <w:instrText xml:space="preserve"> PAGEREF _Toc2885057 \h </w:instrText>
         </w:r>
         <w:r>
           <w:rPr>
@@ -3415,7 +3415,7 @@
           <w:szCs w:val="22"/>
         </w:rPr>
       </w:pPr>
-      <w:hyperlink w:anchor="_Toc2691083" w:history="1">
+      <w:hyperlink w:anchor="_Toc2885058" w:history="1">
         <w:r>
           <w:rPr>
             <w:rStyle w:val="Hypertextovodkaz"/>
@@ -3458,7 +3458,7 @@
             <w:noProof/>
             <w:webHidden/>
           </w:rPr>
-          <w:instrText xml:space="preserve"> PAGEREF _Toc2691083 \h </w:instrText>
+          <w:instrText xml:space="preserve"> PAGEREF _Toc2885058 \h </w:instrText>
         </w:r>
         <w:r>
           <w:rPr>
@@ -3504,7 +3504,7 @@
           <w:szCs w:val="22"/>
         </w:rPr>
       </w:pPr>
-      <w:hyperlink w:anchor="_Toc2691084" w:history="1">
+      <w:hyperlink w:anchor="_Toc2885059" w:history="1">
         <w:r>
           <w:rPr>
             <w:rStyle w:val="Hypertextovodkaz"/>
@@ -3548,7 +3548,7 @@
             <w:noProof/>
             <w:webHidden/>
           </w:rPr>
-          <w:instrText xml:space="preserve"> PAGEREF _Toc2691084 \h </w:instrText>
+          <w:instrText xml:space="preserve"> PAGEREF _Toc2885059 \h </w:instrText>
         </w:r>
         <w:r>
           <w:rPr>
@@ -3594,7 +3594,7 @@
           <w:szCs w:val="22"/>
         </w:rPr>
       </w:pPr>
-      <w:hyperlink w:anchor="_Toc2691085" w:history="1">
+      <w:hyperlink w:anchor="_Toc2885060" w:history="1">
         <w:r>
           <w:rPr>
             <w:rStyle w:val="Hypertextovodkaz"/>
@@ -3638,7 +3638,7 @@
             <w:noProof/>
             <w:webHidden/>
           </w:rPr>
-          <w:instrText xml:space="preserve"> PAGEREF _Toc2691085 \h </w:instrText>
+          <w:instrText xml:space="preserve"> PAGEREF _Toc2885060 \h </w:instrText>
         </w:r>
         <w:r>
           <w:rPr>
@@ -3684,7 +3684,7 @@
           <w:szCs w:val="22"/>
         </w:rPr>
       </w:pPr>
-      <w:hyperlink w:anchor="_Toc2691086" w:history="1">
+      <w:hyperlink w:anchor="_Toc2885061" w:history="1">
         <w:r>
           <w:rPr>
             <w:rStyle w:val="Hypertextovodkaz"/>
@@ -3728,7 +3728,7 @@
             <w:noProof/>
             <w:webHidden/>
           </w:rPr>
-          <w:instrText xml:space="preserve"> PAGEREF _Toc2691086 \h </w:instrText>
+          <w:instrText xml:space="preserve"> PAGEREF _Toc2885061 \h </w:instrText>
         </w:r>
         <w:r>
           <w:rPr>
@@ -3773,7 +3773,7 @@
           <w:szCs w:val="22"/>
         </w:rPr>
       </w:pPr>
-      <w:hyperlink w:anchor="_Toc2691087" w:history="1">
+      <w:hyperlink w:anchor="_Toc2885062" w:history="1">
         <w:r>
           <w:rPr>
             <w:rStyle w:val="Hypertextovodkaz"/>
@@ -3816,7 +3816,7 @@
             <w:noProof/>
             <w:webHidden/>
           </w:rPr>
-          <w:instrText xml:space="preserve"> PAGEREF _Toc2691087 \h </w:instrText>
+          <w:instrText xml:space="preserve"> PAGEREF _Toc2885062 \h </w:instrText>
         </w:r>
         <w:r>
           <w:rPr>
@@ -3862,7 +3862,7 @@
           <w:szCs w:val="22"/>
         </w:rPr>
       </w:pPr>
-      <w:hyperlink w:anchor="_Toc2691088" w:history="1">
+      <w:hyperlink w:anchor="_Toc2885063" w:history="1">
         <w:r>
           <w:rPr>
             <w:rStyle w:val="Hypertextovodkaz"/>
@@ -3906,7 +3906,7 @@
             <w:noProof/>
             <w:webHidden/>
           </w:rPr>
-          <w:instrText xml:space="preserve"> PAGEREF _Toc2691088 \h </w:instrText>
+          <w:instrText xml:space="preserve"> PAGEREF _Toc2885063 \h </w:instrText>
         </w:r>
         <w:r>
           <w:rPr>
@@ -3952,7 +3952,7 @@
           <w:szCs w:val="22"/>
         </w:rPr>
       </w:pPr>
-      <w:hyperlink w:anchor="_Toc2691089" w:history="1">
+      <w:hyperlink w:anchor="_Toc2885064" w:history="1">
         <w:r>
           <w:rPr>
             <w:rStyle w:val="Hypertextovodkaz"/>
@@ -3996,7 +3996,7 @@
             <w:noProof/>
             <w:webHidden/>
           </w:rPr>
-          <w:instrText xml:space="preserve"> PAGEREF _Toc2691089 \h </w:instrText>
+          <w:instrText xml:space="preserve"> PAGEREF _Toc2885064 \h </w:instrText>
         </w:r>
         <w:r>
           <w:rPr>
@@ -4041,7 +4041,7 @@
           <w:szCs w:val="22"/>
         </w:rPr>
       </w:pPr>
-      <w:hyperlink w:anchor="_Toc2691090" w:history="1">
+      <w:hyperlink w:anchor="_Toc2885065" w:history="1">
         <w:r>
           <w:rPr>
             <w:rStyle w:val="Hypertextovodkaz"/>
@@ -4084,7 +4084,7 @@
             <w:noProof/>
             <w:webHidden/>
           </w:rPr>
-          <w:instrText xml:space="preserve"> PAGEREF _Toc2691090 \h </w:instrText>
+          <w:instrText xml:space="preserve"> PAGEREF _Toc2885065 \h </w:instrText>
         </w:r>
         <w:r>
           <w:rPr>
@@ -4130,7 +4130,7 @@
           <w:szCs w:val="22"/>
         </w:rPr>
       </w:pPr>
-      <w:hyperlink w:anchor="_Toc2691091" w:history="1">
+      <w:hyperlink w:anchor="_Toc2885066" w:history="1">
         <w:r>
           <w:rPr>
             <w:rStyle w:val="Hypertextovodkaz"/>
@@ -4174,7 +4174,7 @@
             <w:noProof/>
             <w:webHidden/>
           </w:rPr>
-          <w:instrText xml:space="preserve"> PAGEREF _Toc2691091 \h </w:instrText>
+          <w:instrText xml:space="preserve"> PAGEREF _Toc2885066 \h </w:instrText>
         </w:r>
         <w:r>
           <w:rPr>
@@ -4220,7 +4220,7 @@
           <w:szCs w:val="22"/>
         </w:rPr>
       </w:pPr>
-      <w:hyperlink w:anchor="_Toc2691092" w:history="1">
+      <w:hyperlink w:anchor="_Toc2885067" w:history="1">
         <w:r>
           <w:rPr>
             <w:rStyle w:val="Hypertextovodkaz"/>
@@ -4264,7 +4264,7 @@
             <w:noProof/>
             <w:webHidden/>
           </w:rPr>
-          <w:instrText xml:space="preserve"> PAGEREF _Toc2691092 \h </w:instrText>
+          <w:instrText xml:space="preserve"> PAGEREF _Toc2885067 \h </w:instrText>
         </w:r>
         <w:r>
           <w:rPr>
@@ -4310,7 +4310,7 @@
           <w:szCs w:val="22"/>
         </w:rPr>
       </w:pPr>
-      <w:hyperlink w:anchor="_Toc2691093" w:history="1">
+      <w:hyperlink w:anchor="_Toc2885068" w:history="1">
         <w:r>
           <w:rPr>
             <w:rStyle w:val="Hypertextovodkaz"/>
@@ -4354,7 +4354,7 @@
             <w:noProof/>
             <w:webHidden/>
           </w:rPr>
-          <w:instrText xml:space="preserve"> PAGEREF _Toc2691093 \h </w:instrText>
+          <w:instrText xml:space="preserve"> PAGEREF _Toc2885068 \h </w:instrText>
         </w:r>
         <w:r>
           <w:rPr>
@@ -4399,7 +4399,7 @@
           <w:szCs w:val="22"/>
         </w:rPr>
       </w:pPr>
-      <w:hyperlink w:anchor="_Toc2691094" w:history="1">
+      <w:hyperlink w:anchor="_Toc2885069" w:history="1">
         <w:r>
           <w:rPr>
             <w:rStyle w:val="Hypertextovodkaz"/>
@@ -4442,7 +4442,7 @@
             <w:noProof/>
             <w:webHidden/>
           </w:rPr>
-          <w:instrText xml:space="preserve"> PAGEREF _Toc2691094 \h </w:instrText>
+          <w:instrText xml:space="preserve"> PAGEREF _Toc2885069 \h </w:instrText>
         </w:r>
         <w:r>
           <w:rPr>
@@ -4488,7 +4488,7 @@
           <w:szCs w:val="22"/>
         </w:rPr>
       </w:pPr>
-      <w:hyperlink w:anchor="_Toc2691095" w:history="1">
+      <w:hyperlink w:anchor="_Toc2885070" w:history="1">
         <w:r>
           <w:rPr>
             <w:rStyle w:val="Hypertextovodkaz"/>
@@ -4511,7 +4511,7 @@
             <w:rStyle w:val="Hypertextovodkaz"/>
             <w:noProof/>
           </w:rPr>
-          <w:t>Další podpodkapitola</w:t>
+          <w:t>Vytvoření projektu</w:t>
         </w:r>
         <w:r>
           <w:rPr>
@@ -4532,7 +4532,7 @@
             <w:noProof/>
             <w:webHidden/>
           </w:rPr>
-          <w:instrText xml:space="preserve"> PAGEREF _Toc2691095 \h </w:instrText>
+          <w:instrText xml:space="preserve"> PAGEREF _Toc2885070 \h </w:instrText>
         </w:r>
         <w:r>
           <w:rPr>
@@ -4578,7 +4578,7 @@
           <w:szCs w:val="22"/>
         </w:rPr>
       </w:pPr>
-      <w:hyperlink w:anchor="_Toc2691096" w:history="1">
+      <w:hyperlink w:anchor="_Toc2885071" w:history="1">
         <w:r>
           <w:rPr>
             <w:rStyle w:val="Hypertextovodkaz"/>
@@ -4601,7 +4601,7 @@
             <w:rStyle w:val="Hypertextovodkaz"/>
             <w:noProof/>
           </w:rPr>
-          <w:t>Ještě další podpodkapitola</w:t>
+          <w:t>Instalace potřebných balíčků</w:t>
         </w:r>
         <w:r>
           <w:rPr>
@@ -4622,7 +4622,7 @@
             <w:noProof/>
             <w:webHidden/>
           </w:rPr>
-          <w:instrText xml:space="preserve"> PAGEREF _Toc2691096 \h </w:instrText>
+          <w:instrText xml:space="preserve"> PAGEREF _Toc2885071 \h </w:instrText>
         </w:r>
         <w:r>
           <w:rPr>
@@ -4643,6 +4643,276 @@
             <w:webHidden/>
           </w:rPr>
           <w:t>29</w:t>
+        </w:r>
+        <w:r>
+          <w:rPr>
+            <w:noProof/>
+            <w:webHidden/>
+          </w:rPr>
+          <w:fldChar w:fldCharType="end"/>
+        </w:r>
+      </w:hyperlink>
+    </w:p>
+    <w:p>
+      <w:pPr>
+        <w:pStyle w:val="Obsah3"/>
+        <w:tabs>
+          <w:tab w:val="left" w:pos="960"/>
+          <w:tab w:val="right" w:leader="dot" w:pos="9061"/>
+        </w:tabs>
+        <w:rPr>
+          <w:rFonts w:asciiTheme="minorHAnsi" w:eastAsiaTheme="minorEastAsia" w:hAnsiTheme="minorHAnsi" w:cstheme="minorBidi"/>
+          <w:iCs w:val="0"/>
+          <w:noProof/>
+          <w:sz w:val="22"/>
+          <w:szCs w:val="22"/>
+        </w:rPr>
+      </w:pPr>
+      <w:hyperlink w:anchor="_Toc2885072" w:history="1">
+        <w:r>
+          <w:rPr>
+            <w:rStyle w:val="Hypertextovodkaz"/>
+            <w:noProof/>
+          </w:rPr>
+          <w:t>1.11.3</w:t>
+        </w:r>
+        <w:r>
+          <w:rPr>
+            <w:rFonts w:asciiTheme="minorHAnsi" w:eastAsiaTheme="minorEastAsia" w:hAnsiTheme="minorHAnsi" w:cstheme="minorBidi"/>
+            <w:iCs w:val="0"/>
+            <w:noProof/>
+            <w:sz w:val="22"/>
+            <w:szCs w:val="22"/>
+          </w:rPr>
+          <w:tab/>
+        </w:r>
+        <w:r>
+          <w:rPr>
+            <w:rStyle w:val="Hypertextovodkaz"/>
+            <w:noProof/>
+          </w:rPr>
+          <w:t>Vytvoření entit</w:t>
+        </w:r>
+        <w:r>
+          <w:rPr>
+            <w:noProof/>
+            <w:webHidden/>
+          </w:rPr>
+          <w:tab/>
+        </w:r>
+        <w:r>
+          <w:rPr>
+            <w:noProof/>
+            <w:webHidden/>
+          </w:rPr>
+          <w:fldChar w:fldCharType="begin"/>
+        </w:r>
+        <w:r>
+          <w:rPr>
+            <w:noProof/>
+            <w:webHidden/>
+          </w:rPr>
+          <w:instrText xml:space="preserve"> PAGEREF _Toc2885072 \h </w:instrText>
+        </w:r>
+        <w:r>
+          <w:rPr>
+            <w:noProof/>
+            <w:webHidden/>
+          </w:rPr>
+        </w:r>
+        <w:r>
+          <w:rPr>
+            <w:noProof/>
+            <w:webHidden/>
+          </w:rPr>
+          <w:fldChar w:fldCharType="separate"/>
+        </w:r>
+        <w:r>
+          <w:rPr>
+            <w:noProof/>
+            <w:webHidden/>
+          </w:rPr>
+          <w:t>30</w:t>
+        </w:r>
+        <w:r>
+          <w:rPr>
+            <w:noProof/>
+            <w:webHidden/>
+          </w:rPr>
+          <w:fldChar w:fldCharType="end"/>
+        </w:r>
+      </w:hyperlink>
+    </w:p>
+    <w:p>
+      <w:pPr>
+        <w:pStyle w:val="Obsah3"/>
+        <w:tabs>
+          <w:tab w:val="left" w:pos="960"/>
+          <w:tab w:val="right" w:leader="dot" w:pos="9061"/>
+        </w:tabs>
+        <w:rPr>
+          <w:rFonts w:asciiTheme="minorHAnsi" w:eastAsiaTheme="minorEastAsia" w:hAnsiTheme="minorHAnsi" w:cstheme="minorBidi"/>
+          <w:iCs w:val="0"/>
+          <w:noProof/>
+          <w:sz w:val="22"/>
+          <w:szCs w:val="22"/>
+        </w:rPr>
+      </w:pPr>
+      <w:hyperlink w:anchor="_Toc2885073" w:history="1">
+        <w:r>
+          <w:rPr>
+            <w:rStyle w:val="Hypertextovodkaz"/>
+            <w:noProof/>
+          </w:rPr>
+          <w:t>1.11.4</w:t>
+        </w:r>
+        <w:r>
+          <w:rPr>
+            <w:rFonts w:asciiTheme="minorHAnsi" w:eastAsiaTheme="minorEastAsia" w:hAnsiTheme="minorHAnsi" w:cstheme="minorBidi"/>
+            <w:iCs w:val="0"/>
+            <w:noProof/>
+            <w:sz w:val="22"/>
+            <w:szCs w:val="22"/>
+          </w:rPr>
+          <w:tab/>
+        </w:r>
+        <w:r>
+          <w:rPr>
+            <w:rStyle w:val="Hypertextovodkaz"/>
+            <w:noProof/>
+          </w:rPr>
+          <w:t>Vytvoření DbContext</w:t>
+        </w:r>
+        <w:r>
+          <w:rPr>
+            <w:noProof/>
+            <w:webHidden/>
+          </w:rPr>
+          <w:tab/>
+        </w:r>
+        <w:r>
+          <w:rPr>
+            <w:noProof/>
+            <w:webHidden/>
+          </w:rPr>
+          <w:fldChar w:fldCharType="begin"/>
+        </w:r>
+        <w:r>
+          <w:rPr>
+            <w:noProof/>
+            <w:webHidden/>
+          </w:rPr>
+          <w:instrText xml:space="preserve"> PAGEREF _Toc2885073 \h </w:instrText>
+        </w:r>
+        <w:r>
+          <w:rPr>
+            <w:noProof/>
+            <w:webHidden/>
+          </w:rPr>
+        </w:r>
+        <w:r>
+          <w:rPr>
+            <w:noProof/>
+            <w:webHidden/>
+          </w:rPr>
+          <w:fldChar w:fldCharType="separate"/>
+        </w:r>
+        <w:r>
+          <w:rPr>
+            <w:noProof/>
+            <w:webHidden/>
+          </w:rPr>
+          <w:t>32</w:t>
+        </w:r>
+        <w:r>
+          <w:rPr>
+            <w:noProof/>
+            <w:webHidden/>
+          </w:rPr>
+          <w:fldChar w:fldCharType="end"/>
+        </w:r>
+      </w:hyperlink>
+    </w:p>
+    <w:p>
+      <w:pPr>
+        <w:pStyle w:val="Obsah3"/>
+        <w:tabs>
+          <w:tab w:val="left" w:pos="960"/>
+          <w:tab w:val="right" w:leader="dot" w:pos="9061"/>
+        </w:tabs>
+        <w:rPr>
+          <w:rFonts w:asciiTheme="minorHAnsi" w:eastAsiaTheme="minorEastAsia" w:hAnsiTheme="minorHAnsi" w:cstheme="minorBidi"/>
+          <w:iCs w:val="0"/>
+          <w:noProof/>
+          <w:sz w:val="22"/>
+          <w:szCs w:val="22"/>
+        </w:rPr>
+      </w:pPr>
+      <w:hyperlink w:anchor="_Toc2885074" w:history="1">
+        <w:r>
+          <w:rPr>
+            <w:rStyle w:val="Hypertextovodkaz"/>
+            <w:noProof/>
+          </w:rPr>
+          <w:t>1.11.5</w:t>
+        </w:r>
+        <w:r>
+          <w:rPr>
+            <w:rFonts w:asciiTheme="minorHAnsi" w:eastAsiaTheme="minorEastAsia" w:hAnsiTheme="minorHAnsi" w:cstheme="minorBidi"/>
+            <w:iCs w:val="0"/>
+            <w:noProof/>
+            <w:sz w:val="22"/>
+            <w:szCs w:val="22"/>
+          </w:rPr>
+          <w:tab/>
+        </w:r>
+        <w:r>
+          <w:rPr>
+            <w:rStyle w:val="Hypertextovodkaz"/>
+            <w:noProof/>
+          </w:rPr>
+          <w:t>Využití datové vrstvy v prezenční vrstvě</w:t>
+        </w:r>
+        <w:r>
+          <w:rPr>
+            <w:noProof/>
+            <w:webHidden/>
+          </w:rPr>
+          <w:tab/>
+        </w:r>
+        <w:r>
+          <w:rPr>
+            <w:noProof/>
+            <w:webHidden/>
+          </w:rPr>
+          <w:fldChar w:fldCharType="begin"/>
+        </w:r>
+        <w:r>
+          <w:rPr>
+            <w:noProof/>
+            <w:webHidden/>
+          </w:rPr>
+          <w:instrText xml:space="preserve"> PAGEREF _Toc2885074 \h </w:instrText>
+        </w:r>
+        <w:r>
+          <w:rPr>
+            <w:noProof/>
+            <w:webHidden/>
+          </w:rPr>
+        </w:r>
+        <w:r>
+          <w:rPr>
+            <w:noProof/>
+            <w:webHidden/>
+          </w:rPr>
+          <w:fldChar w:fldCharType="separate"/>
+        </w:r>
+        <w:r>
+          <w:rPr>
+            <w:noProof/>
+            <w:webHidden/>
+          </w:rPr>
+          <w:t>33</w:t>
         </w:r>
         <w:r>
           <w:rPr>
@@ -4667,7 +4937,7 @@
           <w:szCs w:val="22"/>
         </w:rPr>
       </w:pPr>
-      <w:hyperlink w:anchor="_Toc2691097" w:history="1">
+      <w:hyperlink w:anchor="_Toc2885075" w:history="1">
         <w:r>
           <w:rPr>
             <w:rStyle w:val="Hypertextovodkaz"/>
@@ -4711,7 +4981,7 @@
             <w:noProof/>
             <w:webHidden/>
           </w:rPr>
-          <w:instrText xml:space="preserve"> PAGEREF _Toc2691097 \h </w:instrText>
+          <w:instrText xml:space="preserve"> PAGEREF _Toc2885075 \h </w:instrText>
         </w:r>
         <w:r>
           <w:rPr>
@@ -4731,7 +5001,7 @@
             <w:noProof/>
             <w:webHidden/>
           </w:rPr>
-          <w:t>30</w:t>
+          <w:t>36</w:t>
         </w:r>
         <w:r>
           <w:rPr>
@@ -4756,7 +5026,7 @@
           <w:szCs w:val="22"/>
         </w:rPr>
       </w:pPr>
-      <w:hyperlink w:anchor="_Toc2691098" w:history="1">
+      <w:hyperlink w:anchor="_Toc2885076" w:history="1">
         <w:r>
           <w:rPr>
             <w:rStyle w:val="Hypertextovodkaz"/>
@@ -4799,7 +5069,7 @@
             <w:noProof/>
             <w:webHidden/>
           </w:rPr>
-          <w:instrText xml:space="preserve"> PAGEREF _Toc2691098 \h </w:instrText>
+          <w:instrText xml:space="preserve"> PAGEREF _Toc2885076 \h </w:instrText>
         </w:r>
         <w:r>
           <w:rPr>
@@ -4819,7 +5089,7 @@
             <w:noProof/>
             <w:webHidden/>
           </w:rPr>
-          <w:t>30</w:t>
+          <w:t>36</w:t>
         </w:r>
         <w:r>
           <w:rPr>
@@ -4844,7 +5114,7 @@
           <w:szCs w:val="22"/>
         </w:rPr>
       </w:pPr>
-      <w:hyperlink w:anchor="_Toc2691099" w:history="1">
+      <w:hyperlink w:anchor="_Toc2885077" w:history="1">
         <w:r>
           <w:rPr>
             <w:rStyle w:val="Hypertextovodkaz"/>
@@ -4887,7 +5157,7 @@
             <w:noProof/>
             <w:webHidden/>
           </w:rPr>
-          <w:instrText xml:space="preserve"> PAGEREF _Toc2691099 \h </w:instrText>
+          <w:instrText xml:space="preserve"> PAGEREF _Toc2885077 \h </w:instrText>
         </w:r>
         <w:r>
           <w:rPr>
@@ -4907,7 +5177,7 @@
             <w:noProof/>
             <w:webHidden/>
           </w:rPr>
-          <w:t>30</w:t>
+          <w:t>36</w:t>
         </w:r>
         <w:r>
           <w:rPr>
@@ -4932,7 +5202,7 @@
           <w:szCs w:val="22"/>
         </w:rPr>
       </w:pPr>
-      <w:hyperlink w:anchor="_Toc2691100" w:history="1">
+      <w:hyperlink w:anchor="_Toc2885078" w:history="1">
         <w:r>
           <w:rPr>
             <w:rStyle w:val="Hypertextovodkaz"/>
@@ -4976,7 +5246,7 @@
             <w:noProof/>
             <w:webHidden/>
           </w:rPr>
-          <w:instrText xml:space="preserve"> PAGEREF _Toc2691100 \h </w:instrText>
+          <w:instrText xml:space="preserve"> PAGEREF _Toc2885078 \h </w:instrText>
         </w:r>
         <w:r>
           <w:rPr>
@@ -4996,7 +5266,7 @@
             <w:noProof/>
             <w:webHidden/>
           </w:rPr>
-          <w:t>31</w:t>
+          <w:t>37</w:t>
         </w:r>
         <w:r>
           <w:rPr>
@@ -5021,7 +5291,7 @@
           <w:szCs w:val="22"/>
         </w:rPr>
       </w:pPr>
-      <w:hyperlink w:anchor="_Toc2691101" w:history="1">
+      <w:hyperlink w:anchor="_Toc2885079" w:history="1">
         <w:r>
           <w:rPr>
             <w:rStyle w:val="Hypertextovodkaz"/>
@@ -5043,7 +5313,7 @@
             <w:rStyle w:val="Hypertextovodkaz"/>
             <w:noProof/>
           </w:rPr>
-          <w:t>Jak byla odezva získána?</w:t>
+          <w:t>Zvolená cílová skupina studentů</w:t>
         </w:r>
         <w:r>
           <w:rPr>
@@ -5064,7 +5334,7 @@
             <w:noProof/>
             <w:webHidden/>
           </w:rPr>
-          <w:instrText xml:space="preserve"> PAGEREF _Toc2691101 \h </w:instrText>
+          <w:instrText xml:space="preserve"> PAGEREF _Toc2885079 \h </w:instrText>
         </w:r>
         <w:r>
           <w:rPr>
@@ -5084,7 +5354,7 @@
             <w:noProof/>
             <w:webHidden/>
           </w:rPr>
-          <w:t>31</w:t>
+          <w:t>37</w:t>
         </w:r>
         <w:r>
           <w:rPr>
@@ -5109,7 +5379,7 @@
           <w:szCs w:val="22"/>
         </w:rPr>
       </w:pPr>
-      <w:hyperlink w:anchor="_Toc2691102" w:history="1">
+      <w:hyperlink w:anchor="_Toc2885080" w:history="1">
         <w:r>
           <w:rPr>
             <w:rStyle w:val="Hypertextovodkaz"/>
@@ -5152,7 +5422,7 @@
             <w:noProof/>
             <w:webHidden/>
           </w:rPr>
-          <w:instrText xml:space="preserve"> PAGEREF _Toc2691102 \h </w:instrText>
+          <w:instrText xml:space="preserve"> PAGEREF _Toc2885080 \h </w:instrText>
         </w:r>
         <w:r>
           <w:rPr>
@@ -5172,7 +5442,7 @@
             <w:noProof/>
             <w:webHidden/>
           </w:rPr>
-          <w:t>31</w:t>
+          <w:t>37</w:t>
         </w:r>
         <w:r>
           <w:rPr>
@@ -5197,7 +5467,7 @@
           <w:szCs w:val="22"/>
         </w:rPr>
       </w:pPr>
-      <w:hyperlink w:anchor="_Toc2691103" w:history="1">
+      <w:hyperlink w:anchor="_Toc2885081" w:history="1">
         <w:r>
           <w:rPr>
             <w:rStyle w:val="Hypertextovodkaz"/>
@@ -5240,7 +5510,7 @@
             <w:noProof/>
             <w:webHidden/>
           </w:rPr>
-          <w:instrText xml:space="preserve"> PAGEREF _Toc2691103 \h </w:instrText>
+          <w:instrText xml:space="preserve"> PAGEREF _Toc2885081 \h </w:instrText>
         </w:r>
         <w:r>
           <w:rPr>
@@ -5260,7 +5530,7 @@
             <w:noProof/>
             <w:webHidden/>
           </w:rPr>
-          <w:t>31</w:t>
+          <w:t>41</w:t>
         </w:r>
         <w:r>
           <w:rPr>
@@ -5282,7 +5552,7 @@
           <w:szCs w:val="22"/>
         </w:rPr>
       </w:pPr>
-      <w:hyperlink w:anchor="_Toc2691104" w:history="1">
+      <w:hyperlink w:anchor="_Toc2885082" w:history="1">
         <w:r>
           <w:rPr>
             <w:rStyle w:val="Hypertextovodkaz"/>
@@ -5309,7 +5579,7 @@
             <w:noProof/>
             <w:webHidden/>
           </w:rPr>
-          <w:instrText xml:space="preserve"> PAGEREF _Toc2691104 \h </w:instrText>
+          <w:instrText xml:space="preserve"> PAGEREF _Toc2885082 \h </w:instrText>
         </w:r>
         <w:r>
           <w:rPr>
@@ -5329,7 +5599,7 @@
             <w:noProof/>
             <w:webHidden/>
           </w:rPr>
-          <w:t>32</w:t>
+          <w:t>42</w:t>
         </w:r>
         <w:r>
           <w:rPr>
@@ -5351,7 +5621,7 @@
           <w:szCs w:val="22"/>
         </w:rPr>
       </w:pPr>
-      <w:hyperlink w:anchor="_Toc2691105" w:history="1">
+      <w:hyperlink w:anchor="_Toc2885083" w:history="1">
         <w:r>
           <w:rPr>
             <w:rStyle w:val="Hypertextovodkaz"/>
@@ -5378,7 +5648,7 @@
             <w:noProof/>
             <w:webHidden/>
           </w:rPr>
-          <w:instrText xml:space="preserve"> PAGEREF _Toc2691105 \h </w:instrText>
+          <w:instrText xml:space="preserve"> PAGEREF _Toc2885083 \h </w:instrText>
         </w:r>
         <w:r>
           <w:rPr>
@@ -5398,7 +5668,7 @@
             <w:noProof/>
             <w:webHidden/>
           </w:rPr>
-          <w:t>33</w:t>
+          <w:t>43</w:t>
         </w:r>
         <w:r>
           <w:rPr>
@@ -5420,7 +5690,7 @@
           <w:szCs w:val="22"/>
         </w:rPr>
       </w:pPr>
-      <w:hyperlink w:anchor="_Toc2691106" w:history="1">
+      <w:hyperlink w:anchor="_Toc2885084" w:history="1">
         <w:r>
           <w:rPr>
             <w:rStyle w:val="Hypertextovodkaz"/>
@@ -5447,7 +5717,7 @@
             <w:noProof/>
             <w:webHidden/>
           </w:rPr>
-          <w:instrText xml:space="preserve"> PAGEREF _Toc2691106 \h </w:instrText>
+          <w:instrText xml:space="preserve"> PAGEREF _Toc2885084 \h </w:instrText>
         </w:r>
         <w:r>
           <w:rPr>
@@ -5467,7 +5737,7 @@
             <w:noProof/>
             <w:webHidden/>
           </w:rPr>
-          <w:t>34</w:t>
+          <w:t>44</w:t>
         </w:r>
         <w:r>
           <w:rPr>
@@ -5492,7 +5762,7 @@
           <w:szCs w:val="22"/>
         </w:rPr>
       </w:pPr>
-      <w:hyperlink w:anchor="_Toc2691107" w:history="1">
+      <w:hyperlink w:anchor="_Toc2885085" w:history="1">
         <w:r>
           <w:rPr>
             <w:rStyle w:val="Hypertextovodkaz"/>
@@ -5536,7 +5806,7 @@
             <w:noProof/>
             <w:webHidden/>
           </w:rPr>
-          <w:instrText xml:space="preserve"> PAGEREF _Toc2691107 \h </w:instrText>
+          <w:instrText xml:space="preserve"> PAGEREF _Toc2885085 \h </w:instrText>
         </w:r>
         <w:r>
           <w:rPr>
@@ -5581,7 +5851,7 @@
           <w:szCs w:val="22"/>
         </w:rPr>
       </w:pPr>
-      <w:hyperlink w:anchor="_Toc2691108" w:history="1">
+      <w:hyperlink w:anchor="_Toc2885086" w:history="1">
         <w:r>
           <w:rPr>
             <w:rStyle w:val="Hypertextovodkaz"/>
@@ -5625,7 +5895,7 @@
             <w:noProof/>
             <w:webHidden/>
           </w:rPr>
-          <w:instrText xml:space="preserve"> PAGEREF _Toc2691108 \h </w:instrText>
+          <w:instrText xml:space="preserve"> PAGEREF _Toc2885086 \h </w:instrText>
         </w:r>
         <w:r>
           <w:rPr>
@@ -5681,7 +5951,7 @@
       </w:pPr>
       <w:bookmarkStart w:id="0" w:name="_Toc286557227"/>
       <w:bookmarkStart w:id="1" w:name="_Toc286561880"/>
-      <w:bookmarkStart w:id="2" w:name="_Toc2691057"/>
+      <w:bookmarkStart w:id="2" w:name="_Toc2885032"/>
       <w:r>
         <w:lastRenderedPageBreak/>
         <w:t>Úvod</w:t>
@@ -5798,7 +6068,7 @@
       <w:pPr>
         <w:pStyle w:val="Kapitola"/>
       </w:pPr>
-      <w:bookmarkStart w:id="3" w:name="_Toc2691058"/>
+      <w:bookmarkStart w:id="3" w:name="_Toc2885033"/>
       <w:r>
         <w:lastRenderedPageBreak/>
         <w:t>Tvorba studijních materiálů</w:t>
@@ -5843,7 +6113,7 @@
           <w:numId w:val="8"/>
         </w:numPr>
       </w:pPr>
-      <w:bookmarkStart w:id="4" w:name="_Toc2691059"/>
+      <w:bookmarkStart w:id="4" w:name="_Toc2885034"/>
       <w:r>
         <w:t>Software potřebný k vývoji</w:t>
       </w:r>
@@ -6033,7 +6303,7 @@
       <w:pPr>
         <w:pStyle w:val="Podkapitola"/>
       </w:pPr>
-      <w:bookmarkStart w:id="5" w:name="_Toc2691060"/>
+      <w:bookmarkStart w:id="5" w:name="_Toc2885035"/>
       <w:r>
         <w:t xml:space="preserve">Technické specifikace .NET </w:t>
       </w:r>
@@ -6083,7 +6353,7 @@
       <w:pPr>
         <w:pStyle w:val="Podpodkapitola"/>
       </w:pPr>
-      <w:bookmarkStart w:id="6" w:name="_Toc2691061"/>
+      <w:bookmarkStart w:id="6" w:name="_Toc2885036"/>
       <w:r>
         <w:lastRenderedPageBreak/>
         <w:t xml:space="preserve">Framework .NET </w:t>
@@ -6149,7 +6419,7 @@
       <w:pPr>
         <w:pStyle w:val="Podpodkapitola"/>
       </w:pPr>
-      <w:bookmarkStart w:id="7" w:name="_Toc2691062"/>
+      <w:bookmarkStart w:id="7" w:name="_Toc2885037"/>
       <w:r>
         <w:t xml:space="preserve">Porovnání frameworku .NET </w:t>
       </w:r>
@@ -6272,7 +6542,7 @@
       <w:pPr>
         <w:pStyle w:val="Podpodkapitola"/>
       </w:pPr>
-      <w:bookmarkStart w:id="8" w:name="_Toc2691063"/>
+      <w:bookmarkStart w:id="8" w:name="_Toc2885038"/>
       <w:r>
         <w:t xml:space="preserve">Framework ASP .NET </w:t>
       </w:r>
@@ -6311,7 +6581,7 @@
       <w:pPr>
         <w:pStyle w:val="Podkapitola"/>
       </w:pPr>
-      <w:bookmarkStart w:id="9" w:name="_Toc2691064"/>
+      <w:bookmarkStart w:id="9" w:name="_Toc2885039"/>
       <w:r>
         <w:lastRenderedPageBreak/>
         <w:t>Vytvoření prvního projektu</w:t>
@@ -6352,7 +6622,7 @@
       <w:pPr>
         <w:pStyle w:val="Podpodkapitola"/>
       </w:pPr>
-      <w:bookmarkStart w:id="10" w:name="_Toc2691065"/>
+      <w:bookmarkStart w:id="10" w:name="_Toc2885040"/>
       <w:r>
         <w:t>Založení projektu</w:t>
       </w:r>
@@ -6501,7 +6771,7 @@
       <w:pPr>
         <w:pStyle w:val="Podpodkapitola"/>
       </w:pPr>
-      <w:bookmarkStart w:id="11" w:name="_Toc2691066"/>
+      <w:bookmarkStart w:id="11" w:name="_Toc2885041"/>
       <w:r>
         <w:t>Struktura projektu</w:t>
       </w:r>
@@ -6655,7 +6925,7 @@
           <v:shape id="_x0000_i1332" type="#_x0000_t75" style="width:396.9pt;height:161.45pt" o:ole="">
             <v:imagedata r:id="rId16" o:title=""/>
           </v:shape>
-          <o:OLEObject Type="Embed" ProgID="Word.OpenDocumentText.12" ShapeID="_x0000_i1332" DrawAspect="Content" ObjectID="_1613310262" r:id="rId17"/>
+          <o:OLEObject Type="Embed" ProgID="Word.OpenDocumentText.12" ShapeID="_x0000_i1332" DrawAspect="Content" ObjectID="_1613512140" r:id="rId17"/>
         </w:object>
       </w:r>
     </w:p>
@@ -6921,7 +7191,7 @@
           <v:shape id="_x0000_i1333" type="#_x0000_t75" style="width:396pt;height:259.85pt" o:ole="">
             <v:imagedata r:id="rId18" o:title=""/>
           </v:shape>
-          <o:OLEObject Type="Embed" ProgID="Word.OpenDocumentText.12" ShapeID="_x0000_i1333" DrawAspect="Content" ObjectID="_1613310263" r:id="rId19"/>
+          <o:OLEObject Type="Embed" ProgID="Word.OpenDocumentText.12" ShapeID="_x0000_i1333" DrawAspect="Content" ObjectID="_1613512141" r:id="rId19"/>
         </w:object>
       </w:r>
     </w:p>
@@ -7243,7 +7513,7 @@
       <w:pPr>
         <w:pStyle w:val="Podpodkapitola"/>
       </w:pPr>
-      <w:bookmarkStart w:id="14" w:name="_Toc2691067"/>
+      <w:bookmarkStart w:id="14" w:name="_Toc2885042"/>
       <w:r>
         <w:t xml:space="preserve">Názorná ukázka </w:t>
       </w:r>
@@ -7276,7 +7546,7 @@
           <v:shape id="_x0000_i1334" type="#_x0000_t75" style="width:457.25pt;height:190.8pt" o:ole="">
             <v:imagedata r:id="rId20" o:title=""/>
           </v:shape>
-          <o:OLEObject Type="Embed" ProgID="Word.OpenDocumentText.12" ShapeID="_x0000_i1334" DrawAspect="Content" ObjectID="_1613310264" r:id="rId21"/>
+          <o:OLEObject Type="Embed" ProgID="Word.OpenDocumentText.12" ShapeID="_x0000_i1334" DrawAspect="Content" ObjectID="_1613512142" r:id="rId21"/>
         </w:object>
       </w:r>
     </w:p>
@@ -7483,7 +7753,7 @@
       <w:pPr>
         <w:pStyle w:val="Podkapitola"/>
       </w:pPr>
-      <w:bookmarkStart w:id="16" w:name="_Toc2691068"/>
+      <w:bookmarkStart w:id="16" w:name="_Toc2885043"/>
       <w:r>
         <w:t>Principy MVC architektury</w:t>
       </w:r>
@@ -7500,7 +7770,7 @@
           <w:b w:val="0"/>
         </w:rPr>
       </w:pPr>
-      <w:bookmarkStart w:id="17" w:name="_Toc2691069"/>
+      <w:bookmarkStart w:id="17" w:name="_Toc2885044"/>
       <w:r>
         <w:rPr>
           <w:b w:val="0"/>
@@ -7527,7 +7797,7 @@
       <w:pPr>
         <w:pStyle w:val="Podpodkapitola"/>
       </w:pPr>
-      <w:bookmarkStart w:id="18" w:name="_Toc2691070"/>
+      <w:bookmarkStart w:id="18" w:name="_Toc2885045"/>
       <w:r>
         <w:t>Co je to MVC architektura?</w:t>
       </w:r>
@@ -7591,7 +7861,7 @@
       <w:pPr>
         <w:pStyle w:val="Podpodkapitola"/>
       </w:pPr>
-      <w:bookmarkStart w:id="19" w:name="_Toc2691071"/>
+      <w:bookmarkStart w:id="19" w:name="_Toc2885046"/>
       <w:r>
         <w:t xml:space="preserve">Princip MVC </w:t>
       </w:r>
@@ -7867,7 +8137,7 @@
       <w:pPr>
         <w:pStyle w:val="Podkapitola"/>
       </w:pPr>
-      <w:bookmarkStart w:id="20" w:name="_Toc2691072"/>
+      <w:bookmarkStart w:id="20" w:name="_Toc2885047"/>
       <w:r>
         <w:t>Vytvoření projektu implementující architekturu MVC</w:t>
       </w:r>
@@ -7902,7 +8172,7 @@
       <w:pPr>
         <w:pStyle w:val="Podpodkapitola"/>
       </w:pPr>
-      <w:bookmarkStart w:id="21" w:name="_Toc2691073"/>
+      <w:bookmarkStart w:id="21" w:name="_Toc2885048"/>
       <w:r>
         <w:t>Založení projektu</w:t>
       </w:r>
@@ -8052,7 +8322,7 @@
       <w:pPr>
         <w:pStyle w:val="Podpodkapitola"/>
       </w:pPr>
-      <w:bookmarkStart w:id="22" w:name="_Toc2691074"/>
+      <w:bookmarkStart w:id="22" w:name="_Toc2885049"/>
       <w:r>
         <w:t>Struktura projektu</w:t>
       </w:r>
@@ -8242,7 +8512,7 @@
       <w:pPr>
         <w:pStyle w:val="Podpodkapitola"/>
       </w:pPr>
-      <w:bookmarkStart w:id="23" w:name="_Toc2691075"/>
+      <w:bookmarkStart w:id="23" w:name="_Toc2885050"/>
       <w:r>
         <w:t>Praktická ukázka MVC</w:t>
       </w:r>
@@ -9395,7 +9665,7 @@
       <w:pPr>
         <w:pStyle w:val="Podkapitola"/>
       </w:pPr>
-      <w:bookmarkStart w:id="24" w:name="_Toc2691076"/>
+      <w:bookmarkStart w:id="24" w:name="_Toc2885051"/>
       <w:proofErr w:type="spellStart"/>
       <w:r>
         <w:t>Razor</w:t>
@@ -9537,7 +9807,7 @@
       <w:pPr>
         <w:pStyle w:val="Podpodkapitola"/>
       </w:pPr>
-      <w:bookmarkStart w:id="25" w:name="_Toc2691077"/>
+      <w:bookmarkStart w:id="25" w:name="_Toc2885052"/>
       <w:r>
         <w:t xml:space="preserve">Využití </w:t>
       </w:r>
@@ -10137,7 +10407,7 @@
       <w:pPr>
         <w:pStyle w:val="Podpodkapitola"/>
       </w:pPr>
-      <w:bookmarkStart w:id="26" w:name="_Toc2691078"/>
+      <w:bookmarkStart w:id="26" w:name="_Toc2885053"/>
       <w:proofErr w:type="spellStart"/>
       <w:r>
         <w:t>Razor</w:t>
@@ -10569,7 +10839,7 @@
       <w:pPr>
         <w:pStyle w:val="Podkapitola"/>
       </w:pPr>
-      <w:bookmarkStart w:id="27" w:name="_Toc2691079"/>
+      <w:bookmarkStart w:id="27" w:name="_Toc2885054"/>
       <w:r>
         <w:t xml:space="preserve">HTML Tag </w:t>
       </w:r>
@@ -10649,7 +10919,7 @@
       <w:pPr>
         <w:pStyle w:val="Podpodkapitola"/>
       </w:pPr>
-      <w:bookmarkStart w:id="28" w:name="_Toc2691080"/>
+      <w:bookmarkStart w:id="28" w:name="_Toc2885055"/>
       <w:r>
         <w:t xml:space="preserve">Výhody HTML Tag </w:t>
       </w:r>
@@ -10727,7 +10997,7 @@
       <w:pPr>
         <w:pStyle w:val="Podpodkapitola"/>
       </w:pPr>
-      <w:bookmarkStart w:id="29" w:name="_Toc2691081"/>
+      <w:bookmarkStart w:id="29" w:name="_Toc2885056"/>
       <w:r>
         <w:t>Přidání</w:t>
       </w:r>
@@ -10903,7 +11173,7 @@
       <w:pPr>
         <w:pStyle w:val="Podpodkapitola"/>
       </w:pPr>
-      <w:bookmarkStart w:id="30" w:name="_Toc2691082"/>
+      <w:bookmarkStart w:id="30" w:name="_Toc2885057"/>
       <w:r>
         <w:t xml:space="preserve">Výchozí HTML Tag </w:t>
       </w:r>
@@ -11033,7 +11303,7 @@
           <v:shape id="_x0000_i1335" type="#_x0000_t75" style="width:453.6pt;height:34.2pt" o:ole="">
             <v:imagedata r:id="rId39" o:title=""/>
           </v:shape>
-          <o:OLEObject Type="Embed" ProgID="Word.OpenDocumentText.12" ShapeID="_x0000_i1335" DrawAspect="Content" ObjectID="_1613310265" r:id="rId40"/>
+          <o:OLEObject Type="Embed" ProgID="Word.OpenDocumentText.12" ShapeID="_x0000_i1335" DrawAspect="Content" ObjectID="_1613512143" r:id="rId40"/>
         </w:object>
       </w:r>
     </w:p>
@@ -11051,7 +11321,7 @@
           <v:shape id="_x0000_i1336" type="#_x0000_t75" style="width:453.6pt;height:60pt" o:ole="">
             <v:imagedata r:id="rId41" o:title=""/>
           </v:shape>
-          <o:OLEObject Type="Embed" ProgID="Word.OpenDocumentText.12" ShapeID="_x0000_i1336" DrawAspect="Content" ObjectID="_1613310266" r:id="rId42"/>
+          <o:OLEObject Type="Embed" ProgID="Word.OpenDocumentText.12" ShapeID="_x0000_i1336" DrawAspect="Content" ObjectID="_1613512144" r:id="rId42"/>
         </w:object>
       </w:r>
     </w:p>
@@ -11069,7 +11339,7 @@
           <v:shape id="_x0000_i1337" type="#_x0000_t75" style="width:453.6pt;height:34.2pt" o:ole="">
             <v:imagedata r:id="rId43" o:title=""/>
           </v:shape>
-          <o:OLEObject Type="Embed" ProgID="Word.OpenDocumentText.12" ShapeID="_x0000_i1337" DrawAspect="Content" ObjectID="_1613310267" r:id="rId44"/>
+          <o:OLEObject Type="Embed" ProgID="Word.OpenDocumentText.12" ShapeID="_x0000_i1337" DrawAspect="Content" ObjectID="_1613512145" r:id="rId44"/>
         </w:object>
       </w:r>
     </w:p>
@@ -11087,7 +11357,7 @@
           <v:shape id="_x0000_i1338" type="#_x0000_t75" style="width:453.6pt;height:32.4pt" o:ole="">
             <v:imagedata r:id="rId45" o:title=""/>
           </v:shape>
-          <o:OLEObject Type="Embed" ProgID="Word.OpenDocumentText.12" ShapeID="_x0000_i1338" DrawAspect="Content" ObjectID="_1613310268" r:id="rId46"/>
+          <o:OLEObject Type="Embed" ProgID="Word.OpenDocumentText.12" ShapeID="_x0000_i1338" DrawAspect="Content" ObjectID="_1613512146" r:id="rId46"/>
         </w:object>
       </w:r>
     </w:p>
@@ -11105,7 +11375,7 @@
           <v:shape id="_x0000_i1339" type="#_x0000_t75" style="width:453.6pt;height:64.2pt" o:ole="">
             <v:imagedata r:id="rId47" o:title=""/>
           </v:shape>
-          <o:OLEObject Type="Embed" ProgID="Word.OpenDocumentText.12" ShapeID="_x0000_i1339" DrawAspect="Content" ObjectID="_1613310269" r:id="rId48"/>
+          <o:OLEObject Type="Embed" ProgID="Word.OpenDocumentText.12" ShapeID="_x0000_i1339" DrawAspect="Content" ObjectID="_1613512147" r:id="rId48"/>
         </w:object>
       </w:r>
     </w:p>
@@ -11114,7 +11384,7 @@
       <w:pPr>
         <w:pStyle w:val="Podkapitola"/>
       </w:pPr>
-      <w:bookmarkStart w:id="31" w:name="_Toc2691083"/>
+      <w:bookmarkStart w:id="31" w:name="_Toc2885058"/>
       <w:r>
         <w:t>Formuláře</w:t>
       </w:r>
@@ -11165,7 +11435,7 @@
       <w:pPr>
         <w:pStyle w:val="Podpodkapitola"/>
       </w:pPr>
-      <w:bookmarkStart w:id="32" w:name="_Toc2691084"/>
+      <w:bookmarkStart w:id="32" w:name="_Toc2885059"/>
       <w:r>
         <w:t>Vytvoření modelu</w:t>
       </w:r>
@@ -11344,7 +11614,7 @@
       <w:pPr>
         <w:pStyle w:val="Podpodkapitola"/>
       </w:pPr>
-      <w:bookmarkStart w:id="33" w:name="_Toc2691085"/>
+      <w:bookmarkStart w:id="33" w:name="_Toc2885060"/>
       <w:r>
         <w:t>Vytvoření potřebných akcí v</w:t>
       </w:r>
@@ -11588,7 +11858,7 @@
       <w:pPr>
         <w:pStyle w:val="Podpodkapitola"/>
       </w:pPr>
-      <w:bookmarkStart w:id="34" w:name="_Toc2691086"/>
+      <w:bookmarkStart w:id="34" w:name="_Toc2885061"/>
       <w:r>
         <w:t xml:space="preserve">Vytvoření formuláře pomocí HTML Tag </w:t>
       </w:r>
@@ -11909,7 +12179,7 @@
       <w:pPr>
         <w:pStyle w:val="Podkapitola"/>
       </w:pPr>
-      <w:bookmarkStart w:id="35" w:name="_Toc2691087"/>
+      <w:bookmarkStart w:id="35" w:name="_Toc2885062"/>
       <w:r>
         <w:t>Dekompozice softwarové logiky aplikace</w:t>
       </w:r>
@@ -11927,7 +12197,7 @@
       <w:pPr>
         <w:pStyle w:val="Podpodkapitola"/>
       </w:pPr>
-      <w:bookmarkStart w:id="36" w:name="_Toc2691088"/>
+      <w:bookmarkStart w:id="36" w:name="_Toc2885063"/>
       <w:r>
         <w:t>Hlavní důvody pro dekompozici aplikace</w:t>
       </w:r>
@@ -11953,7 +12223,7 @@
       <w:pPr>
         <w:pStyle w:val="Podpodkapitola"/>
       </w:pPr>
-      <w:bookmarkStart w:id="37" w:name="_Toc2691089"/>
+      <w:bookmarkStart w:id="37" w:name="_Toc2885064"/>
       <w:r>
         <w:lastRenderedPageBreak/>
         <w:t>Dekompozice aplikace na 3 vrstvy</w:t>
@@ -12118,7 +12388,7 @@
       <w:pPr>
         <w:pStyle w:val="Podkapitola"/>
       </w:pPr>
-      <w:bookmarkStart w:id="38" w:name="_Toc2691090"/>
+      <w:bookmarkStart w:id="38" w:name="_Toc2885065"/>
       <w:r>
         <w:t xml:space="preserve">Entity Framework </w:t>
       </w:r>
@@ -12289,7 +12559,7 @@
       <w:pPr>
         <w:pStyle w:val="Podpodkapitola"/>
       </w:pPr>
-      <w:bookmarkStart w:id="39" w:name="_Toc2691091"/>
+      <w:bookmarkStart w:id="39" w:name="_Toc2885066"/>
       <w:r>
         <w:t xml:space="preserve">Model </w:t>
       </w:r>
@@ -12492,7 +12762,7 @@
       <w:pPr>
         <w:pStyle w:val="Podpodkapitola"/>
       </w:pPr>
-      <w:bookmarkStart w:id="40" w:name="_Toc2691092"/>
+      <w:bookmarkStart w:id="40" w:name="_Toc2885067"/>
       <w:r>
         <w:t xml:space="preserve">Database </w:t>
       </w:r>
@@ -12647,7 +12917,7 @@
       <w:pPr>
         <w:pStyle w:val="Podpodkapitola"/>
       </w:pPr>
-      <w:bookmarkStart w:id="41" w:name="_Toc2691093"/>
+      <w:bookmarkStart w:id="41" w:name="_Toc2885068"/>
       <w:proofErr w:type="spellStart"/>
       <w:r>
         <w:t>Code</w:t>
@@ -12868,7 +13138,7 @@
       <w:pPr>
         <w:pStyle w:val="Podkapitola"/>
       </w:pPr>
-      <w:bookmarkStart w:id="42" w:name="_Toc2691094"/>
+      <w:bookmarkStart w:id="42" w:name="_Toc2885069"/>
       <w:r>
         <w:t xml:space="preserve">Tvorba databáze pomocí </w:t>
       </w:r>
@@ -12920,10 +13190,11 @@
       <w:pPr>
         <w:pStyle w:val="Podpodkapitola"/>
       </w:pPr>
+      <w:bookmarkStart w:id="43" w:name="_Toc2885070"/>
       <w:r>
         <w:t>Vytvoření projektu</w:t>
       </w:r>
-      <w:bookmarkStart w:id="43" w:name="_Toc2691096"/>
+      <w:bookmarkEnd w:id="43"/>
     </w:p>
     <w:p>
       <w:pPr>
@@ -13062,14 +13333,15 @@
         <w:t>Obrázek 24 Založení projektu datové vrstvy</w:t>
       </w:r>
     </w:p>
-    <w:bookmarkEnd w:id="43"/>
     <w:p>
       <w:pPr>
         <w:pStyle w:val="Podpodkapitola"/>
       </w:pPr>
+      <w:bookmarkStart w:id="44" w:name="_Toc2885071"/>
       <w:r>
         <w:t>Instalace potřebných balíčků</w:t>
       </w:r>
+      <w:bookmarkEnd w:id="44"/>
     </w:p>
     <w:p>
       <w:pPr>
@@ -13123,13 +13395,8 @@
         <w:t>kliknout</w:t>
       </w:r>
       <w:r>
-        <w:t xml:space="preserve"> pravým tlačítkem na </w:t>
-      </w:r>
-      <w:proofErr w:type="spellStart"/>
-      <w:r>
-        <w:t>projekt</w:t>
-      </w:r>
-      <w:proofErr w:type="spellEnd"/>
+        <w:t xml:space="preserve"> pravým tlačítkem na projekt</w:t>
+      </w:r>
     </w:p>
     <w:p>
       <w:pPr>
@@ -13328,9 +13595,11 @@
       <w:pPr>
         <w:pStyle w:val="Podpodkapitola"/>
       </w:pPr>
+      <w:bookmarkStart w:id="45" w:name="_Toc2885072"/>
       <w:r>
         <w:t>Vytvoření entit</w:t>
       </w:r>
+      <w:bookmarkEnd w:id="45"/>
     </w:p>
     <w:p>
       <w:pPr>
@@ -13593,6 +13862,7 @@
       <w:pPr>
         <w:pStyle w:val="Podpodkapitola"/>
       </w:pPr>
+      <w:bookmarkStart w:id="46" w:name="_Toc2885073"/>
       <w:r>
         <w:t xml:space="preserve">Vytvoření </w:t>
       </w:r>
@@ -13600,6 +13870,7 @@
       <w:r>
         <w:t>DbContext</w:t>
       </w:r>
+      <w:bookmarkEnd w:id="46"/>
       <w:proofErr w:type="spellEnd"/>
     </w:p>
     <w:p>
@@ -13974,79 +14245,99 @@
     </w:p>
     <w:p>
       <w:pPr>
+        <w:pStyle w:val="Podpodkapitola"/>
+      </w:pPr>
+      <w:bookmarkStart w:id="47" w:name="_Toc2885074"/>
+      <w:r>
+        <w:t>Využití datové vrstvy v prezenční vrstvě</w:t>
+      </w:r>
+      <w:bookmarkEnd w:id="47"/>
+    </w:p>
+    <w:p>
+      <w:pPr>
+        <w:pStyle w:val="Sta"/>
+        <w:rPr>
+          <w:rStyle w:val="Zdraznn"/>
+        </w:rPr>
+      </w:pPr>
+      <w:r>
+        <w:t xml:space="preserve">Abychom mohli naší datové vrstvy využít, musíme na </w:t>
+      </w:r>
+      <w:r>
+        <w:t>ní</w:t>
+      </w:r>
+      <w:r>
+        <w:t xml:space="preserve"> v projektu prezenční vrstvy přidat referenci. Dále musíme ve</w:t>
+      </w:r>
+      <w:r>
+        <w:t xml:space="preserve"> třídě </w:t>
+      </w:r>
+      <w:r>
+        <w:rPr>
+          <w:rStyle w:val="Zdraznn"/>
+        </w:rPr>
+        <w:t>Startup</w:t>
+      </w:r>
+      <w:r>
+        <w:t xml:space="preserve"> </w:t>
+      </w:r>
+      <w:r>
+        <w:t xml:space="preserve">přidat </w:t>
+      </w:r>
+      <w:proofErr w:type="spellStart"/>
+      <w:r>
+        <w:rPr>
+          <w:rStyle w:val="Zdraznn"/>
+        </w:rPr>
+        <w:t>ApplicationDbContext</w:t>
+      </w:r>
+      <w:proofErr w:type="spellEnd"/>
+      <w:r>
+        <w:t xml:space="preserve"> jako službu, k čemuž </w:t>
+      </w:r>
+      <w:r>
+        <w:t>je nutné</w:t>
+      </w:r>
+      <w:r>
+        <w:t xml:space="preserve"> do projektu prezenční vrstvy přidat potřebné balíčky pomocí </w:t>
+      </w:r>
+      <w:r>
+        <w:rPr>
+          <w:rStyle w:val="Zdraznn"/>
+        </w:rPr>
+        <w:t xml:space="preserve">Nuget </w:t>
+      </w:r>
+      <w:proofErr w:type="spellStart"/>
+      <w:r>
+        <w:rPr>
+          <w:rStyle w:val="Zdraznn"/>
+        </w:rPr>
+        <w:t>Package</w:t>
+      </w:r>
+      <w:proofErr w:type="spellEnd"/>
+      <w:r>
+        <w:rPr>
+          <w:rStyle w:val="Zdraznn"/>
+        </w:rPr>
+        <w:t xml:space="preserve"> Manageru.</w:t>
+      </w:r>
+    </w:p>
+    <w:p>
+      <w:pPr>
         <w:pStyle w:val="Nadpis4"/>
-      </w:pPr>
-      <w:r>
-        <w:t>Využití datové vrstvy v prezenční vrstvě</w:t>
-      </w:r>
-    </w:p>
-    <w:p>
-      <w:pPr>
-        <w:pStyle w:val="Sta"/>
-        <w:rPr>
-          <w:rStyle w:val="Zdraznn"/>
-        </w:rPr>
-      </w:pPr>
-      <w:r>
-        <w:t xml:space="preserve">Abychom mohli naší datové vrstvy využít, musíme na </w:t>
-      </w:r>
-      <w:r>
-        <w:t>ní</w:t>
-      </w:r>
-      <w:r>
-        <w:t xml:space="preserve"> v projektu prezenční vrstvy přidat referenci. Dále musíme ve</w:t>
-      </w:r>
-      <w:r>
-        <w:t xml:space="preserve"> třídě </w:t>
-      </w:r>
-      <w:r>
-        <w:rPr>
-          <w:rStyle w:val="Zdraznn"/>
-        </w:rPr>
-        <w:t>Startup</w:t>
-      </w:r>
-      <w:r>
-        <w:t xml:space="preserve"> </w:t>
-      </w:r>
-      <w:r>
-        <w:t xml:space="preserve">přidat </w:t>
-      </w:r>
-      <w:proofErr w:type="spellStart"/>
-      <w:r>
-        <w:rPr>
-          <w:rStyle w:val="Zdraznn"/>
-        </w:rPr>
-        <w:t>ApplicationDbContext</w:t>
-      </w:r>
-      <w:proofErr w:type="spellEnd"/>
-      <w:r>
-        <w:t xml:space="preserve"> jako službu, k čemuž </w:t>
-      </w:r>
-      <w:r>
-        <w:t>je nutné</w:t>
-      </w:r>
-      <w:r>
-        <w:t xml:space="preserve"> do projektu prezenční vrstvy přidat potřebné balíčky pomocí </w:t>
-      </w:r>
-      <w:r>
-        <w:rPr>
-          <w:rStyle w:val="Zdraznn"/>
-        </w:rPr>
-        <w:t xml:space="preserve">Nuget </w:t>
-      </w:r>
-      <w:proofErr w:type="spellStart"/>
-      <w:r>
-        <w:rPr>
-          <w:rStyle w:val="Zdraznn"/>
-        </w:rPr>
-        <w:t>Package</w:t>
-      </w:r>
-      <w:proofErr w:type="spellEnd"/>
-      <w:r>
-        <w:rPr>
-          <w:rStyle w:val="Zdraznn"/>
-        </w:rPr>
-        <w:t xml:space="preserve"> Manageru.</w:t>
+        <w:rPr>
+          <w:rStyle w:val="Zdraznn"/>
+          <w:i/>
+          <w:iCs w:val="0"/>
+        </w:rPr>
+      </w:pPr>
+      <w:r>
+        <w:rPr>
+          <w:rStyle w:val="Zdraznn"/>
+          <w:i/>
+          <w:iCs w:val="0"/>
+        </w:rPr>
+        <w:t>Přidání reference na datovou vrstvu</w:t>
       </w:r>
     </w:p>
     <w:p>
@@ -14072,10 +14363,7 @@
         </w:numPr>
       </w:pPr>
       <w:r>
-        <w:t>kliknout</w:t>
-      </w:r>
-      <w:r>
-        <w:t xml:space="preserve"> pravým tlačítkem na projekt prezenční vrstvy v okně </w:t>
+        <w:t xml:space="preserve">kliknout pravým tlačítkem na projekt prezenční vrstvy v okně </w:t>
       </w:r>
       <w:r>
         <w:rPr>
@@ -14145,6 +14433,7 @@
         </w:numPr>
       </w:pPr>
       <w:r>
+        <w:lastRenderedPageBreak/>
         <w:t>Potvrdit kliknutím na tlačítko OK</w:t>
       </w:r>
     </w:p>
@@ -14153,71 +14442,14 @@
         <w:pStyle w:val="Sta"/>
       </w:pPr>
       <w:r>
-        <w:lastRenderedPageBreak/>
-        <w:t>Potřebné balíčky</w:t>
-      </w:r>
-    </w:p>
-    <w:p>
-      <w:pPr>
-        <w:pStyle w:val="Sta"/>
-        <w:numPr>
-          <w:ilvl w:val="0"/>
-          <w:numId w:val="10"/>
-        </w:numPr>
-      </w:pPr>
-      <w:proofErr w:type="spellStart"/>
-      <w:proofErr w:type="gramStart"/>
-      <w:r>
-        <w:t>Microsoft.AspNetCore.All</w:t>
-      </w:r>
-      <w:proofErr w:type="spellEnd"/>
-      <w:proofErr w:type="gramEnd"/>
-    </w:p>
-    <w:p>
-      <w:pPr>
-        <w:pStyle w:val="Sta"/>
-        <w:numPr>
-          <w:ilvl w:val="0"/>
-          <w:numId w:val="10"/>
-        </w:numPr>
-      </w:pPr>
-      <w:proofErr w:type="spellStart"/>
-      <w:proofErr w:type="gramStart"/>
-      <w:r>
-        <w:t>Microsoft.EntityFrameworkCore.Tools</w:t>
-      </w:r>
-      <w:proofErr w:type="spellEnd"/>
-      <w:proofErr w:type="gramEnd"/>
-    </w:p>
-    <w:p>
-      <w:pPr>
-        <w:pStyle w:val="Sta"/>
-        <w:numPr>
-          <w:ilvl w:val="0"/>
-          <w:numId w:val="10"/>
-        </w:numPr>
-      </w:pPr>
-      <w:proofErr w:type="spellStart"/>
-      <w:proofErr w:type="gramStart"/>
-      <w:r>
-        <w:t>Microsoft.NETCore.App</w:t>
-      </w:r>
-      <w:proofErr w:type="spellEnd"/>
-      <w:proofErr w:type="gramEnd"/>
-    </w:p>
-    <w:p>
-      <w:pPr>
-        <w:pStyle w:val="Sta"/>
-      </w:pPr>
-      <w:r>
         <w:rPr>
           <w:noProof/>
         </w:rPr>
         <w:drawing>
-          <wp:inline distT="0" distB="0" distL="0" distR="0" wp14:anchorId="750322B2" wp14:editId="1456FB2E">
-            <wp:extent cx="5760085" cy="3957519"/>
+          <wp:inline distT="0" distB="0" distL="0" distR="0" wp14:anchorId="6647F615" wp14:editId="71B87285">
+            <wp:extent cx="5760085" cy="3957320"/>
             <wp:effectExtent l="0" t="0" r="0" b="5080"/>
-            <wp:docPr id="41" name="Obrázek 41"/>
+            <wp:docPr id="42" name="Obrázek 42"/>
             <wp:cNvGraphicFramePr>
               <a:graphicFrameLocks xmlns:a="http://schemas.openxmlformats.org/drawingml/2006/main" noChangeAspect="1"/>
             </wp:cNvGraphicFramePr>
@@ -14237,7 +14469,7 @@
                   <pic:spPr>
                     <a:xfrm>
                       <a:off x="0" y="0"/>
-                      <a:ext cx="5760085" cy="3957519"/>
+                      <a:ext cx="5760085" cy="3957320"/>
                     </a:xfrm>
                     <a:prstGeom prst="rect">
                       <a:avLst/>
@@ -14255,23 +14487,377 @@
         <w:pStyle w:val="Sta"/>
       </w:pPr>
       <w:r>
-        <w:t xml:space="preserve">Obrázek 30 </w:t>
-      </w:r>
-      <w:r>
-        <w:t>Přidání reference na datovou vrstvu</w:t>
-      </w:r>
-    </w:p>
-    <w:p>
-      <w:pPr>
-        <w:pStyle w:val="Sta"/>
-      </w:pPr>
-    </w:p>
-    <w:p>
-      <w:pPr>
-        <w:pStyle w:val="Sta"/>
-      </w:pPr>
-      <w:bookmarkStart w:id="44" w:name="_GoBack"/>
-      <w:bookmarkEnd w:id="44"/>
+        <w:t>Obrázek 30 Přidání reference na datovou vrstvu</w:t>
+      </w:r>
+    </w:p>
+    <w:p>
+      <w:pPr>
+        <w:pStyle w:val="Nadpis4"/>
+      </w:pPr>
+      <w:r>
+        <w:rPr>
+          <w:rStyle w:val="Zdraznn"/>
+          <w:i/>
+          <w:iCs w:val="0"/>
+        </w:rPr>
+        <w:t>Přidání potřebných balíčků</w:t>
+      </w:r>
+    </w:p>
+    <w:p>
+      <w:pPr>
+        <w:pStyle w:val="Sta"/>
+      </w:pPr>
+      <w:r>
+        <w:t>Potřebné balíčky</w:t>
+      </w:r>
+    </w:p>
+    <w:p>
+      <w:pPr>
+        <w:pStyle w:val="Sta"/>
+        <w:numPr>
+          <w:ilvl w:val="0"/>
+          <w:numId w:val="10"/>
+        </w:numPr>
+      </w:pPr>
+      <w:proofErr w:type="spellStart"/>
+      <w:proofErr w:type="gramStart"/>
+      <w:r>
+        <w:t>Microsoft.AspNetCore.All</w:t>
+      </w:r>
+      <w:proofErr w:type="spellEnd"/>
+      <w:proofErr w:type="gramEnd"/>
+    </w:p>
+    <w:p>
+      <w:pPr>
+        <w:pStyle w:val="Sta"/>
+        <w:numPr>
+          <w:ilvl w:val="0"/>
+          <w:numId w:val="10"/>
+        </w:numPr>
+      </w:pPr>
+      <w:proofErr w:type="spellStart"/>
+      <w:proofErr w:type="gramStart"/>
+      <w:r>
+        <w:t>Microsoft.EntityFrameworkCore.Tools</w:t>
+      </w:r>
+      <w:proofErr w:type="spellEnd"/>
+      <w:proofErr w:type="gramEnd"/>
+    </w:p>
+    <w:p>
+      <w:pPr>
+        <w:pStyle w:val="Sta"/>
+        <w:numPr>
+          <w:ilvl w:val="0"/>
+          <w:numId w:val="10"/>
+        </w:numPr>
+      </w:pPr>
+      <w:proofErr w:type="spellStart"/>
+      <w:proofErr w:type="gramStart"/>
+      <w:r>
+        <w:t>Microsoft.NETCore.App</w:t>
+      </w:r>
+      <w:proofErr w:type="spellEnd"/>
+      <w:proofErr w:type="gramEnd"/>
+    </w:p>
+    <w:p>
+      <w:pPr>
+        <w:pStyle w:val="Nadpis4"/>
+        <w:rPr>
+          <w:rStyle w:val="Zdraznn"/>
+          <w:i/>
+          <w:iCs w:val="0"/>
+        </w:rPr>
+      </w:pPr>
+      <w:r>
+        <w:rPr>
+          <w:rStyle w:val="Zdraznn"/>
+          <w:i/>
+          <w:iCs w:val="0"/>
+        </w:rPr>
+        <w:t xml:space="preserve">Registrace a konfigurace </w:t>
+      </w:r>
+      <w:proofErr w:type="spellStart"/>
+      <w:r>
+        <w:rPr>
+          <w:rStyle w:val="Zdraznn"/>
+          <w:i/>
+          <w:iCs w:val="0"/>
+        </w:rPr>
+        <w:t>DbContext</w:t>
+      </w:r>
+      <w:proofErr w:type="spellEnd"/>
+      <w:r>
+        <w:rPr>
+          <w:rStyle w:val="Zdraznn"/>
+          <w:i/>
+          <w:iCs w:val="0"/>
+        </w:rPr>
+        <w:t xml:space="preserve"> ve Startup třídě</w:t>
+      </w:r>
+    </w:p>
+    <w:p>
+      <w:pPr>
+        <w:pStyle w:val="Sta"/>
+      </w:pPr>
+      <w:r>
+        <w:t xml:space="preserve">Abychom mohli datovou vrstvu využívat, musíme přidat </w:t>
+      </w:r>
+      <w:proofErr w:type="spellStart"/>
+      <w:r>
+        <w:rPr>
+          <w:rStyle w:val="Zdraznn"/>
+        </w:rPr>
+        <w:t>DbContext</w:t>
+      </w:r>
+      <w:proofErr w:type="spellEnd"/>
+      <w:r>
+        <w:t xml:space="preserve"> do </w:t>
+      </w:r>
+      <w:proofErr w:type="spellStart"/>
+      <w:r>
+        <w:rPr>
+          <w:rStyle w:val="Zdraznn"/>
+        </w:rPr>
+        <w:t>ServiceProvideru</w:t>
+      </w:r>
+      <w:proofErr w:type="spellEnd"/>
+      <w:r>
+        <w:t>. Příkaz, pomocí kterého toho lze docílit můžete vidět na následujícím obrázku (řádek 33).</w:t>
+      </w:r>
+      <w:r>
+        <w:t xml:space="preserve"> </w:t>
+      </w:r>
+      <w:r>
+        <w:t xml:space="preserve">Dále je ještě nutné přidat službu </w:t>
+      </w:r>
+      <w:r>
+        <w:t>pro registraci</w:t>
+      </w:r>
+      <w:r>
+        <w:t xml:space="preserve"> a přihlašování</w:t>
+      </w:r>
+      <w:r>
+        <w:t xml:space="preserve"> </w:t>
+      </w:r>
+      <w:r>
+        <w:t>uživatelů (řádek 36).</w:t>
+      </w:r>
+    </w:p>
+    <w:p>
+      <w:pPr>
+        <w:pStyle w:val="Sta"/>
+      </w:pPr>
+      <w:r>
+        <w:t xml:space="preserve"> </w:t>
+      </w:r>
+    </w:p>
+    <w:p>
+      <w:pPr>
+        <w:pStyle w:val="Sta"/>
+      </w:pPr>
+      <w:r>
+        <w:t xml:space="preserve">Na obrázku můžeme vidět, že metodě </w:t>
+      </w:r>
+      <w:proofErr w:type="spellStart"/>
+      <w:r>
+        <w:rPr>
+          <w:rStyle w:val="Zdraznn"/>
+        </w:rPr>
+        <w:t>UseSqlServer</w:t>
+      </w:r>
+      <w:proofErr w:type="spellEnd"/>
+      <w:r>
+        <w:t xml:space="preserve"> předáváme jako parametr hodnotu z konfiguračního souboru </w:t>
+      </w:r>
+      <w:proofErr w:type="spellStart"/>
+      <w:proofErr w:type="gramStart"/>
+      <w:r>
+        <w:rPr>
+          <w:rStyle w:val="Zdraznn"/>
+        </w:rPr>
+        <w:t>appsettings.json</w:t>
+      </w:r>
+      <w:proofErr w:type="spellEnd"/>
+      <w:proofErr w:type="gramEnd"/>
+      <w:r>
+        <w:t xml:space="preserve">. Této hodnotě se říká tzv. </w:t>
+      </w:r>
+      <w:r>
+        <w:rPr>
+          <w:rStyle w:val="Zdraznn"/>
+        </w:rPr>
+        <w:t>„</w:t>
+      </w:r>
+      <w:proofErr w:type="spellStart"/>
+      <w:r>
+        <w:rPr>
+          <w:rStyle w:val="Zdraznn"/>
+        </w:rPr>
+        <w:t>connection</w:t>
+      </w:r>
+      <w:proofErr w:type="spellEnd"/>
+      <w:r>
+        <w:rPr>
+          <w:rStyle w:val="Zdraznn"/>
+        </w:rPr>
+        <w:t xml:space="preserve"> </w:t>
+      </w:r>
+      <w:proofErr w:type="spellStart"/>
+      <w:r>
+        <w:rPr>
+          <w:rStyle w:val="Zdraznn"/>
+        </w:rPr>
+        <w:t>string</w:t>
+      </w:r>
+      <w:proofErr w:type="spellEnd"/>
+      <w:r>
+        <w:rPr>
+          <w:rStyle w:val="Zdraznn"/>
+        </w:rPr>
+        <w:t>“</w:t>
+      </w:r>
+      <w:r>
+        <w:t xml:space="preserve"> a slouží </w:t>
+      </w:r>
+      <w:r>
+        <w:t>pro</w:t>
+      </w:r>
+      <w:r>
+        <w:t xml:space="preserve"> </w:t>
+      </w:r>
+      <w:r>
+        <w:t>určení</w:t>
+      </w:r>
+      <w:r>
+        <w:t xml:space="preserve"> připojení k databázi. Tj.</w:t>
+      </w:r>
+      <w:r>
+        <w:t>,</w:t>
+      </w:r>
+      <w:r>
+        <w:t xml:space="preserve"> určuje, ke které databázi se </w:t>
+      </w:r>
+      <w:proofErr w:type="spellStart"/>
+      <w:r>
+        <w:rPr>
+          <w:rStyle w:val="Zdraznn"/>
+        </w:rPr>
+        <w:t>DbContext</w:t>
+      </w:r>
+      <w:proofErr w:type="spellEnd"/>
+      <w:r>
+        <w:t xml:space="preserve"> připojí.</w:t>
+      </w:r>
+    </w:p>
+    <w:p>
+      <w:pPr>
+        <w:pStyle w:val="Sta"/>
+      </w:pPr>
+      <w:proofErr w:type="spellStart"/>
+      <w:r>
+        <w:rPr>
+          <w:rStyle w:val="Zdraznn"/>
+        </w:rPr>
+        <w:lastRenderedPageBreak/>
+        <w:t>Connection</w:t>
+      </w:r>
+      <w:proofErr w:type="spellEnd"/>
+      <w:r>
+        <w:rPr>
+          <w:rStyle w:val="Zdraznn"/>
+        </w:rPr>
+        <w:t xml:space="preserve"> </w:t>
+      </w:r>
+      <w:proofErr w:type="spellStart"/>
+      <w:r>
+        <w:rPr>
+          <w:rStyle w:val="Zdraznn"/>
+        </w:rPr>
+        <w:t>string</w:t>
+      </w:r>
+      <w:proofErr w:type="spellEnd"/>
+      <w:r>
+        <w:t xml:space="preserve"> je u všech začátečníků </w:t>
+      </w:r>
+      <w:r>
+        <w:t>v</w:t>
+      </w:r>
+      <w:r>
+        <w:t xml:space="preserve"> </w:t>
+      </w:r>
+      <w:proofErr w:type="spellStart"/>
+      <w:r>
+        <w:t>technologi</w:t>
+      </w:r>
+      <w:proofErr w:type="spellEnd"/>
+      <w:r>
+        <w:t xml:space="preserve"> ASP zdrojem mnohé kontroverze. Pokud si nejste jisti, jak </w:t>
+      </w:r>
+      <w:proofErr w:type="spellStart"/>
+      <w:r>
+        <w:rPr>
+          <w:rStyle w:val="Zdraznn"/>
+        </w:rPr>
+        <w:t>connection</w:t>
+      </w:r>
+      <w:proofErr w:type="spellEnd"/>
+      <w:r>
+        <w:rPr>
+          <w:rStyle w:val="Zdraznn"/>
+        </w:rPr>
+        <w:t xml:space="preserve"> </w:t>
+      </w:r>
+      <w:proofErr w:type="spellStart"/>
+      <w:r>
+        <w:rPr>
+          <w:rStyle w:val="Zdraznn"/>
+        </w:rPr>
+        <w:t>string</w:t>
+      </w:r>
+      <w:proofErr w:type="spellEnd"/>
+      <w:r>
+        <w:t xml:space="preserve"> sestavit, doporučuji se </w:t>
+      </w:r>
+      <w:r>
+        <w:t>podívat</w:t>
+      </w:r>
+      <w:r>
+        <w:t xml:space="preserve"> na oficiální dokumentaci od společnosti Microsoft, kterou naleznete na následující adrese.</w:t>
+      </w:r>
+      <w:r>
+        <w:t xml:space="preserve"> </w:t>
+      </w:r>
+    </w:p>
+    <w:p>
+      <w:pPr>
+        <w:pStyle w:val="Sta"/>
+        <w:rPr>
+          <w:b/>
+        </w:rPr>
+      </w:pPr>
+      <w:r>
+        <w:rPr>
+          <w:b/>
+        </w:rPr>
+        <w:t>Odkaz</w:t>
+      </w:r>
+      <w:r>
+        <w:rPr>
+          <w:b/>
+        </w:rPr>
+        <w:t xml:space="preserve"> na oficiální dokumentaci</w:t>
+      </w:r>
+    </w:p>
+    <w:p>
+      <w:pPr>
+        <w:pStyle w:val="Sta"/>
+      </w:pPr>
+      <w:r>
+        <w:rPr>
+          <w:rStyle w:val="Odkazjemn"/>
+        </w:rPr>
+        <w:t>https://docs.microsoft.com/en-us/dotnet/framework/data/adonet/connection-string-syntax</w:t>
+      </w:r>
     </w:p>
     <w:p>
       <w:pPr>
@@ -14282,12 +14868,12 @@
       <w:pPr>
         <w:pStyle w:val="Kapitola"/>
       </w:pPr>
-      <w:bookmarkStart w:id="45" w:name="_Toc2691097"/>
+      <w:bookmarkStart w:id="48" w:name="_Toc2885075"/>
       <w:r>
         <w:lastRenderedPageBreak/>
         <w:t>Tvorba ukázkové aplikace</w:t>
       </w:r>
-      <w:bookmarkEnd w:id="45"/>
+      <w:bookmarkEnd w:id="48"/>
     </w:p>
     <w:p>
       <w:pPr>
@@ -14301,78 +14887,1402 @@
       <w:pPr>
         <w:pStyle w:val="Podkapitola"/>
       </w:pPr>
-      <w:bookmarkStart w:id="46" w:name="_Toc2691098"/>
+      <w:bookmarkStart w:id="49" w:name="_Toc2885076"/>
       <w:r>
         <w:t>Ukázka funkčnosti</w:t>
       </w:r>
-      <w:bookmarkEnd w:id="46"/>
+      <w:bookmarkEnd w:id="49"/>
     </w:p>
     <w:p>
       <w:pPr>
         <w:pStyle w:val="Podkapitola"/>
       </w:pPr>
-      <w:bookmarkStart w:id="47" w:name="_Toc2691099"/>
+      <w:bookmarkStart w:id="50" w:name="_Toc2885077"/>
       <w:r>
         <w:t>Struktura projektu</w:t>
       </w:r>
-      <w:bookmarkEnd w:id="47"/>
+      <w:bookmarkEnd w:id="50"/>
     </w:p>
     <w:p>
       <w:pPr>
         <w:pStyle w:val="Kapitola"/>
       </w:pPr>
-      <w:bookmarkStart w:id="48" w:name="_Toc2691100"/>
+      <w:bookmarkStart w:id="51" w:name="_Toc2885078"/>
       <w:r>
         <w:lastRenderedPageBreak/>
         <w:t>Ověření výstupu na studentech</w:t>
       </w:r>
-      <w:bookmarkEnd w:id="48"/>
-    </w:p>
-    <w:p>
-      <w:pPr>
-        <w:pStyle w:val="Sta"/>
-      </w:pPr>
-      <w:r>
-        <w:t>Úvod o hodinách s </w:t>
-      </w:r>
-      <w:proofErr w:type="spellStart"/>
-      <w:r>
-        <w:t>kazdou</w:t>
-      </w:r>
-      <w:proofErr w:type="spellEnd"/>
-      <w:r>
-        <w:t>, P4, atd…</w:t>
+      <w:bookmarkEnd w:id="51"/>
+    </w:p>
+    <w:p>
+      <w:pPr>
+        <w:pStyle w:val="Sta"/>
+      </w:pPr>
+      <w:r>
+        <w:t>Tato kapitola se zabývá integrací</w:t>
+      </w:r>
+      <w:r>
+        <w:t xml:space="preserve"> mnou vytvořených</w:t>
+      </w:r>
+      <w:r>
+        <w:t xml:space="preserve"> studijních materiálů do výukových hodin na naší škole.</w:t>
       </w:r>
     </w:p>
     <w:p>
       <w:pPr>
         <w:pStyle w:val="Podkapitola"/>
       </w:pPr>
-      <w:bookmarkStart w:id="49" w:name="_Toc2691101"/>
-      <w:r>
-        <w:t>Jak byla odezva získána?</w:t>
-      </w:r>
-      <w:bookmarkEnd w:id="49"/>
+      <w:bookmarkStart w:id="52" w:name="_Toc2885079"/>
+      <w:r>
+        <w:t>Zvolená cílová skupina studentů</w:t>
+      </w:r>
+      <w:bookmarkEnd w:id="52"/>
+    </w:p>
+    <w:p>
+      <w:pPr>
+        <w:pStyle w:val="Sta"/>
+      </w:pPr>
+      <w:r>
+        <w:t>Na základě domluvy, kterou jsme uskutečnili s Ing. Tomášem Kazdou, bylo rozhodnuto, že studijní materiály zařadíme do výuky studentů maturitního ročníků v</w:t>
+      </w:r>
+      <w:r>
+        <w:t> </w:t>
+      </w:r>
+      <w:r>
+        <w:t>oboru informačních technologií (třída P4).</w:t>
+      </w:r>
+    </w:p>
+    <w:p>
+      <w:pPr>
+        <w:pStyle w:val="Sta"/>
+      </w:pPr>
+      <w:r>
+        <w:t>Ing. Tomáš Kazda tedy</w:t>
+      </w:r>
+      <w:r>
+        <w:t xml:space="preserve"> do </w:t>
+      </w:r>
+      <w:r>
+        <w:t>výukových hodin předmětu ASW zakomponoval částečně mnou vytvořené studijní materiály. Studijní materiály studentům</w:t>
+      </w:r>
+      <w:r>
+        <w:t xml:space="preserve"> nesloužily jako plnohodnotný zdroj všech informací,</w:t>
+      </w:r>
+      <w:r>
+        <w:t xml:space="preserve"> </w:t>
+      </w:r>
+      <w:r>
+        <w:t xml:space="preserve">ale </w:t>
+      </w:r>
+      <w:r>
+        <w:t>spíše</w:t>
+      </w:r>
+      <w:r>
+        <w:t xml:space="preserve"> jen</w:t>
+      </w:r>
+      <w:r>
+        <w:t xml:space="preserve"> </w:t>
+      </w:r>
+      <w:r>
+        <w:t>pro inspiraci a samostudium.</w:t>
+      </w:r>
     </w:p>
     <w:p>
       <w:pPr>
         <w:pStyle w:val="Podkapitola"/>
       </w:pPr>
-      <w:bookmarkStart w:id="50" w:name="_Toc2691102"/>
+      <w:bookmarkStart w:id="53" w:name="_Toc2885080"/>
       <w:r>
         <w:t>Odezva jednotlivých studentů</w:t>
       </w:r>
-      <w:bookmarkEnd w:id="50"/>
+      <w:bookmarkEnd w:id="53"/>
+    </w:p>
+    <w:p>
+      <w:pPr>
+        <w:pStyle w:val="Sta"/>
+      </w:pPr>
+      <w:r>
+        <w:t>Každý ze studentů byl požádán, aby vypracoval recenzi</w:t>
+      </w:r>
+      <w:r>
+        <w:t xml:space="preserve"> </w:t>
+      </w:r>
+      <w:r>
+        <w:t>studijních materiálů o</w:t>
+      </w:r>
+      <w:r>
+        <w:t> </w:t>
+      </w:r>
+      <w:r>
+        <w:t xml:space="preserve">minimálním počtu 150 slov. </w:t>
+      </w:r>
+      <w:r>
+        <w:t>Všichni studenti</w:t>
+      </w:r>
+      <w:r>
+        <w:t xml:space="preserve"> </w:t>
+      </w:r>
+      <w:r>
+        <w:t xml:space="preserve">recenzi vypracovali, ale jen některé recenze se dají považovat za přínosné. Všechny přínosné a smysluplné recenze jsou v této podkapitole obsaženy. </w:t>
+      </w:r>
+      <w:r>
+        <w:t>Texty prošli lehkou úpravou</w:t>
+      </w:r>
+      <w:r>
+        <w:t>, nutnou pro odstranění gramatických chyb. Původní myšlenka textů nebyla nijak změněna</w:t>
+      </w:r>
+      <w:r>
+        <w:t>.</w:t>
+      </w:r>
+    </w:p>
+    <w:p>
+      <w:pPr>
+        <w:pStyle w:val="Sta"/>
+        <w:rPr>
+          <w:b/>
+        </w:rPr>
+      </w:pPr>
+      <w:r>
+        <w:rPr>
+          <w:b/>
+        </w:rPr>
+        <w:t>Martin Košek</w:t>
+      </w:r>
+    </w:p>
+    <w:p>
+      <w:pPr>
+        <w:pStyle w:val="Sta"/>
+      </w:pPr>
+      <w:r>
+        <w:t>Dokumenty jsou zpracované přehledným způsobem a dobře se v nich orientuje. Není problém najít to, co zrovna potřebuji a</w:t>
+      </w:r>
+      <w:r>
+        <w:t> </w:t>
+      </w:r>
+      <w:r>
+        <w:t>spojit to s jinými informacemi, neboť je stručně napsané, k čemu se daná věc používá a</w:t>
+      </w:r>
+      <w:r>
+        <w:t> </w:t>
+      </w:r>
+      <w:r>
+        <w:t>které jiné služby s ní spolupracují. Líbí se mi zpracování a popis praktické ukázky služeb, kdy je kód napsán čitelným a jednoduše pochopitelným způsobem. Naopak na druhou stranu bych na konec kapitoly dal například část trochu komplexnějšího kódu, kde by bylo vidět, jaký kód se využívá v praxi. Některé části jsou popsány trochu méně, než bych očekával, ale to asi bude způsobeno tím, že se o</w:t>
+      </w:r>
+      <w:r>
+        <w:t> </w:t>
+      </w:r>
+      <w:r>
+        <w:t>té dané věci nejspíše prostě nedá napsat o moc více informací. Ještě bych se podíval na styl psaní textu. U některých vět by se dal vymyslet trochu smysluplnější slovosled, aby byla věta lépe pochopitelná, ale to bych spíš počítal do finální úpravy a není to nijak extra zásadní. Myslím si, že pro</w:t>
+      </w:r>
+      <w:r>
+        <w:t xml:space="preserve"> </w:t>
+      </w:r>
+      <w:r>
+        <w:t>začátečníka jsou dokumenty nápomocné a prospěšné.</w:t>
+      </w:r>
+    </w:p>
+    <w:p>
+      <w:pPr>
+        <w:pStyle w:val="Sta"/>
+        <w:rPr>
+          <w:b/>
+        </w:rPr>
+      </w:pPr>
+    </w:p>
+    <w:p>
+      <w:pPr>
+        <w:pStyle w:val="Sta"/>
+        <w:rPr>
+          <w:b/>
+        </w:rPr>
+      </w:pPr>
+      <w:r>
+        <w:rPr>
+          <w:b/>
+        </w:rPr>
+        <w:lastRenderedPageBreak/>
+        <w:t>Jaroslav Urban</w:t>
+      </w:r>
+    </w:p>
+    <w:p>
+      <w:pPr>
+        <w:pStyle w:val="Sta"/>
+      </w:pPr>
+      <w:r>
+        <w:t xml:space="preserve">Brunova maturitní práce je vskutku obsáhlá, ale i přesto jednoduše čitelná. Je to vskutku skvělý úvod do ASP.NET </w:t>
+      </w:r>
+      <w:proofErr w:type="spellStart"/>
+      <w:r>
+        <w:t>Core</w:t>
+      </w:r>
+      <w:proofErr w:type="spellEnd"/>
+      <w:r>
+        <w:t xml:space="preserve">. Velmi mi pomohla s pochopením základních principů této technologie. Vytknul bych možná jen detaily jako je střídání českých a anglických výrazů jako například řadič, </w:t>
+      </w:r>
+      <w:proofErr w:type="spellStart"/>
+      <w:r>
+        <w:t>kontroler</w:t>
+      </w:r>
+      <w:proofErr w:type="spellEnd"/>
+      <w:r>
+        <w:t xml:space="preserve"> nebo testy jednotek a unit testy. Zároveň nevím, co je cílem maturitní práce, ale přišlo mi, že se v prvních několika kapitolách soustředila na popis tvorby internetové aplikace webového fóra, a v druhé části se zabývala spíše teoretickou stránkou </w:t>
+      </w:r>
+      <w:proofErr w:type="gramStart"/>
+      <w:r>
+        <w:t>věci,</w:t>
+      </w:r>
+      <w:proofErr w:type="gramEnd"/>
+      <w:r>
+        <w:t xml:space="preserve"> než pokračováním v popisu toho, jak podobnou aplikaci vytvořit.</w:t>
+      </w:r>
+    </w:p>
+    <w:p>
+      <w:pPr>
+        <w:pStyle w:val="Sta"/>
+      </w:pPr>
+      <w:r>
+        <w:t>Pokud bych začal číst tuto dokumentaci s tím, že bych se chtěl naučit, jak krok po kroku vytvořit podobnou aplikaci, skončil bych v polovině. Jinak je to výborná práce a hodně jsem se díky ní naučil.</w:t>
+      </w:r>
+    </w:p>
+    <w:p>
+      <w:pPr>
+        <w:pStyle w:val="Sta"/>
+        <w:rPr>
+          <w:b/>
+        </w:rPr>
+      </w:pPr>
+      <w:r>
+        <w:rPr>
+          <w:b/>
+        </w:rPr>
+        <w:t>Miloš Pánek</w:t>
+      </w:r>
+    </w:p>
+    <w:p>
+      <w:pPr>
+        <w:pStyle w:val="Sta"/>
+      </w:pPr>
+      <w:r>
+        <w:t xml:space="preserve">Učební materiály jsou velice dobře zpracované. Návody navazují na dosavadní znalosti studentů adekvátně a téma projednávají od dostatečných základů. Velice oceňuji jejich přehlednost a stručnost. Časté ukázky kódu nebo diagramy velice pomáhají s názorností a lépe čtenáři přibližují daný postup. Líbí se mi struktura materiálů do podoby tutoriálu, čtenář si tak dané téma může přímo na místě vyzkoušet. Vytknou mohu pouze nejednotnou strukturu dokumentů, nejvýraznější v kapitole o HTML Tag </w:t>
+      </w:r>
+      <w:proofErr w:type="spellStart"/>
+      <w:r>
+        <w:t>Helpers</w:t>
+      </w:r>
+      <w:proofErr w:type="spellEnd"/>
+      <w:r>
+        <w:t xml:space="preserve">, jejíž struktura se od ostatních úplně liší. </w:t>
+      </w:r>
+    </w:p>
+    <w:p>
+      <w:pPr>
+        <w:pStyle w:val="Sta"/>
+      </w:pPr>
+      <w:r>
+        <w:t>Další výtkou jsou občasné chyby ve stylistice textu a typografii, ty ale nejsou nikdy tak špatné, aby narušily srozumitelnost textu. Dokumentace není sice příliš podrobná, což ovšem nebylo účelem práce a návod je tak přehlednější a srozumitelnější. Dokázal bych si představit použití takovýchto materiálů při výuce.</w:t>
+      </w:r>
+    </w:p>
+    <w:p>
+      <w:pPr>
+        <w:pStyle w:val="Sta"/>
+        <w:rPr>
+          <w:b/>
+        </w:rPr>
+      </w:pPr>
+      <w:r>
+        <w:rPr>
+          <w:b/>
+        </w:rPr>
+        <w:t>Vojtěch Hrůza</w:t>
+      </w:r>
+    </w:p>
+    <w:p>
+      <w:pPr>
+        <w:pStyle w:val="Sta"/>
+      </w:pPr>
+      <w:r>
+        <w:t>Pokud bych měl práci hodnotit od začátku, pak musím, ač nerad, začít jedním záporem. První kapitoly jsou na úvod velmi krátké. V zásadě to ničemu nevadí a je spíše dobře, že tu není snaha o nacpání co nejvíce zbytečností do čtenáře, ale ty kapitoly by se daly například sloučit, ať to je trochu lépe pohromadě. Není to sice nic vysloveně špatného, ale trochu mi to během čtení vadilo.</w:t>
+      </w:r>
+    </w:p>
+    <w:p>
+      <w:pPr>
+        <w:pStyle w:val="Sta"/>
+      </w:pPr>
+      <w:r>
+        <w:t xml:space="preserve">Co se úvodu týče, </w:t>
+      </w:r>
+      <w:r>
+        <w:t>hodnotím ho kladně</w:t>
+      </w:r>
+      <w:r>
+        <w:t xml:space="preserve">. Je v něm hezky řečeno, co je vlastně .NET </w:t>
+      </w:r>
+      <w:proofErr w:type="spellStart"/>
+      <w:r>
+        <w:t>Core</w:t>
+      </w:r>
+      <w:proofErr w:type="spellEnd"/>
+      <w:r>
+        <w:t xml:space="preserve"> zač, něco o </w:t>
+      </w:r>
+      <w:proofErr w:type="gramStart"/>
+      <w:r>
+        <w:t>něm,</w:t>
+      </w:r>
+      <w:proofErr w:type="gramEnd"/>
+      <w:r>
+        <w:t xml:space="preserve"> atd. Kdo nechce, může</w:t>
+      </w:r>
+      <w:r>
+        <w:t xml:space="preserve"> ho</w:t>
+      </w:r>
+      <w:r>
+        <w:t xml:space="preserve"> asi přeskočit, ale i tak to jsou informace, které by mohli být pro člověka zajímavé.</w:t>
+      </w:r>
+    </w:p>
+    <w:p>
+      <w:pPr>
+        <w:pStyle w:val="Sta"/>
+      </w:pPr>
+      <w:r>
+        <w:lastRenderedPageBreak/>
+        <w:t>Už od začátku je vše zpracováváno stylem "jak pro naprostého blba," což jménem všech blbů náramně oceňuji. Vysvětlení je pomalé, jednoduché a přehledné. Vše, již od naprosto základního zakládání projektu je navíc doprovázeno obrázky a barevným zvýrazněním. Jednotlivé kusy kódu pak přidávají na přehlednosti a na názorných ukázkách se člověk vždy nejvíce naučí. Velmi dobrým faktorem pro učení je také možnost zpracovávat si aplikaci za chodu, souběžně s čtením. Velmi se mi líbilo také lehčí prokládání teorií, kdy je přesně vysvětleno, co vlastně v tu chvíli čtenář dělá a čím se bude zabývat. Rozhodně to člověku více vysvětl</w:t>
+      </w:r>
+      <w:r>
+        <w:t>í</w:t>
+      </w:r>
+      <w:r>
+        <w:t xml:space="preserve"> a může to i prohloubit jeho nadšení pro </w:t>
+      </w:r>
+      <w:r>
+        <w:t>věc.</w:t>
+      </w:r>
+    </w:p>
+    <w:p>
+      <w:pPr>
+        <w:pStyle w:val="Sta"/>
+      </w:pPr>
+      <w:r>
+        <w:t>Jedinou další vadou, kterou bych tu asi viděl, je nedostatek materiálu. Respektiv</w:t>
+      </w:r>
+      <w:r>
+        <w:t>e</w:t>
+      </w:r>
+      <w:r>
+        <w:t>, není zde spousta z toho, co jsme se učili ve škole. Na druhou stranu však chápu, že se nedá obsáhnout všechno, aniž by pak výsledek vypadal jako kniha od S. Kinga.</w:t>
+      </w:r>
+    </w:p>
+    <w:p>
+      <w:pPr>
+        <w:pStyle w:val="Sta"/>
+      </w:pPr>
+      <w:r>
+        <w:t>Celkově tedy můžu říct, že je to pěkně zpracovaný, i blbům přístupný návod, který zaručeně může přijít nejednomu člověku vhod.</w:t>
+      </w:r>
+    </w:p>
+    <w:p>
+      <w:pPr>
+        <w:pStyle w:val="Sta"/>
+        <w:rPr>
+          <w:b/>
+        </w:rPr>
+      </w:pPr>
+      <w:r>
+        <w:rPr>
+          <w:b/>
+        </w:rPr>
+        <w:t>Václav Šír</w:t>
+      </w:r>
+    </w:p>
+    <w:p>
+      <w:pPr>
+        <w:pStyle w:val="Sta"/>
+      </w:pPr>
+      <w:r>
+        <w:t>Úvod je stručný a jasný. Krátký text o historii považuji za část osnovy výukových materiálů, proto je</w:t>
+      </w:r>
+      <w:r>
+        <w:t xml:space="preserve"> </w:t>
+      </w:r>
+      <w:r>
+        <w:t>super, že je zde uveden.</w:t>
+      </w:r>
+      <w:r>
+        <w:t xml:space="preserve"> </w:t>
+      </w:r>
+      <w:r>
+        <w:t xml:space="preserve">Lekce </w:t>
+      </w:r>
+      <w:r>
+        <w:t>„</w:t>
+      </w:r>
+      <w:r>
+        <w:t>Založení prvního projektu</w:t>
+      </w:r>
+      <w:r>
+        <w:t>“</w:t>
+      </w:r>
+      <w:r>
+        <w:t xml:space="preserve"> je příjemně rozdělena na sekce. Každý krok je následován obrázkem,</w:t>
+      </w:r>
+      <w:r>
+        <w:t xml:space="preserve"> </w:t>
+      </w:r>
+      <w:r>
+        <w:t>což dodává na přehlednosti jednotlivých akcí. Vysvětlení základních metod je sice krátké, ale dobře</w:t>
+      </w:r>
+      <w:r>
+        <w:t xml:space="preserve"> </w:t>
+      </w:r>
+      <w:r>
+        <w:t>pochopitelné. Příliš informací ze začátku je spíše ke škodě než k užitku. Stručná a jednoduchá názorná</w:t>
+      </w:r>
+      <w:r>
+        <w:t xml:space="preserve"> </w:t>
+      </w:r>
+      <w:r>
+        <w:t>ukázka s popisem je dobrá.</w:t>
+      </w:r>
+    </w:p>
+    <w:p>
+      <w:pPr>
+        <w:pStyle w:val="Sta"/>
+      </w:pPr>
+      <w:r>
+        <w:t>Popis MVC frameworku je dobře pochopitelný a není zbytečně zdlouhavý. Implementace MVC je</w:t>
+      </w:r>
+      <w:r>
+        <w:t xml:space="preserve"> </w:t>
+      </w:r>
+      <w:r>
+        <w:t>dobře popsaná. Ukázka implementace v praxi je lehce pochopitelná i pro začátečníky.</w:t>
+      </w:r>
+    </w:p>
+    <w:p>
+      <w:pPr>
+        <w:pStyle w:val="Sta"/>
+      </w:pPr>
+      <w:r>
+        <w:t xml:space="preserve">U </w:t>
+      </w:r>
+      <w:r>
+        <w:t>„</w:t>
+      </w:r>
+      <w:proofErr w:type="spellStart"/>
+      <w:r>
+        <w:t>RazorViews</w:t>
+      </w:r>
+      <w:proofErr w:type="spellEnd"/>
+      <w:r>
+        <w:t>“</w:t>
+      </w:r>
+      <w:r>
+        <w:t xml:space="preserve"> by neuškodilo napsat i jiné používané </w:t>
+      </w:r>
+      <w:r>
+        <w:t>„</w:t>
+      </w:r>
+      <w:proofErr w:type="spellStart"/>
+      <w:r>
+        <w:t>renderovací</w:t>
+      </w:r>
+      <w:proofErr w:type="spellEnd"/>
+      <w:r>
+        <w:t xml:space="preserve"> </w:t>
+      </w:r>
+      <w:proofErr w:type="spellStart"/>
+      <w:r>
+        <w:t>enginy</w:t>
+      </w:r>
+      <w:proofErr w:type="spellEnd"/>
+      <w:r>
+        <w:t>“</w:t>
+      </w:r>
+      <w:r>
+        <w:t>, aby se čtenář seznámil</w:t>
+      </w:r>
+      <w:r>
+        <w:t xml:space="preserve"> </w:t>
+      </w:r>
+      <w:r>
+        <w:t>s alternativami. Obeznámení s konvencemi ve složkách hned ze začátku je dobrý přístup k věci.</w:t>
+      </w:r>
+      <w:r>
+        <w:t xml:space="preserve"> </w:t>
+      </w:r>
+      <w:r>
+        <w:t xml:space="preserve">Text o HTML Tag </w:t>
+      </w:r>
+      <w:proofErr w:type="spellStart"/>
+      <w:r>
+        <w:t>Helpers</w:t>
+      </w:r>
+      <w:proofErr w:type="spellEnd"/>
+      <w:r>
+        <w:t xml:space="preserve"> má osnovu na začátku, čímž se liší od ostatních dokumentů, bylo by lepší ji</w:t>
+      </w:r>
+      <w:r>
+        <w:t xml:space="preserve"> </w:t>
+      </w:r>
+      <w:r>
+        <w:t>buď smazat nebo osnovu doplnit k ostatním textům.</w:t>
+      </w:r>
+    </w:p>
+    <w:p>
+      <w:pPr>
+        <w:pStyle w:val="Sta"/>
+      </w:pPr>
+      <w:r>
+        <w:t>U Dekompozice softwarové logiky je z nějakého důvodu osnova na konci s odkazy. Odkazy na konci</w:t>
+      </w:r>
+      <w:r>
+        <w:t xml:space="preserve"> </w:t>
+      </w:r>
+      <w:r>
+        <w:t>jsou dobré, ale osnova se dává na začátek.</w:t>
+      </w:r>
+    </w:p>
+    <w:p>
+      <w:pPr>
+        <w:pStyle w:val="Sta"/>
+      </w:pPr>
+    </w:p>
+    <w:p>
+      <w:pPr>
+        <w:pStyle w:val="Sta"/>
+      </w:pPr>
+    </w:p>
+    <w:p>
+      <w:pPr>
+        <w:pStyle w:val="Sta"/>
+        <w:rPr>
+          <w:b/>
+        </w:rPr>
+      </w:pPr>
+      <w:r>
+        <w:rPr>
+          <w:b/>
+        </w:rPr>
+        <w:lastRenderedPageBreak/>
+        <w:t>Jan Pecka</w:t>
+      </w:r>
+    </w:p>
+    <w:p>
+      <w:pPr>
+        <w:pStyle w:val="Sta"/>
+      </w:pPr>
+      <w:r>
+        <w:t xml:space="preserve">Jedná se o krátké a jednoduché seznámení s frameworkem ASP.NET </w:t>
+      </w:r>
+      <w:proofErr w:type="spellStart"/>
+      <w:r>
+        <w:t>Core</w:t>
+      </w:r>
+      <w:proofErr w:type="spellEnd"/>
+      <w:r>
+        <w:t xml:space="preserve">. Celý </w:t>
+      </w:r>
+      <w:r>
+        <w:t xml:space="preserve">návod </w:t>
+      </w:r>
+      <w:r>
+        <w:t>se drží</w:t>
+      </w:r>
+      <w:r>
+        <w:t xml:space="preserve"> </w:t>
+      </w:r>
+      <w:r>
+        <w:t>jedné předlohy a tím umožňuje snadnější porozumění textu. Jednoduše jsem se zorientoval. J</w:t>
+      </w:r>
+      <w:r>
+        <w:t>e</w:t>
+      </w:r>
+      <w:r>
+        <w:t xml:space="preserve"> vidět,</w:t>
+      </w:r>
+      <w:r>
+        <w:t xml:space="preserve"> </w:t>
+      </w:r>
+      <w:r>
+        <w:t>že Pfohl tématu rozumí a po srovnání myšlenek dokáže předat cenné informace.</w:t>
+      </w:r>
+      <w:r>
+        <w:t xml:space="preserve"> </w:t>
+      </w:r>
+      <w:r>
+        <w:t>Po přečtení všech</w:t>
+      </w:r>
+      <w:r>
+        <w:t xml:space="preserve"> </w:t>
+      </w:r>
+      <w:r>
+        <w:t>kapitol jsem si dokázal více představit funkčnost MVC a celého frameworku.</w:t>
+      </w:r>
+    </w:p>
+    <w:p>
+      <w:pPr>
+        <w:pStyle w:val="Sta"/>
+      </w:pPr>
+      <w:r>
+        <w:t>Některé věty mi přišl</w:t>
+      </w:r>
+      <w:r>
+        <w:t>y</w:t>
+      </w:r>
+      <w:r>
+        <w:t xml:space="preserve"> celkem krkolomné a občasné stylistické chyby na kráse též nepřidávají. Pokud</w:t>
+      </w:r>
+      <w:r>
+        <w:t xml:space="preserve"> </w:t>
+      </w:r>
+      <w:r>
+        <w:t>dojde k opravě těchto nedokonalostí, tak se bude jednat o materiál na vysoké úrovni</w:t>
+      </w:r>
+      <w:r>
+        <w:t xml:space="preserve">, který </w:t>
+      </w:r>
+      <w:r>
+        <w:t>poslouží</w:t>
+      </w:r>
+      <w:r>
+        <w:t xml:space="preserve"> </w:t>
+      </w:r>
+      <w:r>
+        <w:t xml:space="preserve">výtečně k výuce frameworku ASP.NET </w:t>
+      </w:r>
+      <w:proofErr w:type="spellStart"/>
+      <w:r>
+        <w:t>Core</w:t>
+      </w:r>
+      <w:proofErr w:type="spellEnd"/>
+      <w:r>
+        <w:t>. Dokázal</w:t>
+      </w:r>
+      <w:r>
+        <w:t xml:space="preserve"> bych si představit, že by mohl být nápomocen</w:t>
+      </w:r>
+      <w:r>
+        <w:t xml:space="preserve"> </w:t>
+      </w:r>
+      <w:r>
+        <w:t>mnoha lidem.</w:t>
+      </w:r>
+    </w:p>
+    <w:p>
+      <w:pPr>
+        <w:pStyle w:val="Sta"/>
+      </w:pPr>
+      <w:r>
+        <w:t>Obrázky oživují celý text a ulehčují orientaci v daném tématu. Jsou vhodně zvolené, jen u některých</w:t>
+      </w:r>
+      <w:r>
+        <w:t xml:space="preserve"> </w:t>
+      </w:r>
+      <w:r>
+        <w:t>není jednoznačně vidět o čem se hovoří</w:t>
+      </w:r>
+      <w:r>
+        <w:t xml:space="preserve"> </w:t>
+      </w:r>
+      <w:r>
+        <w:t>(mohly by se použít podržení v obrázku atd.).</w:t>
+      </w:r>
+    </w:p>
+    <w:p>
+      <w:pPr>
+        <w:pStyle w:val="Sta"/>
+      </w:pPr>
+      <w:r>
+        <w:t xml:space="preserve">V kapitole </w:t>
+      </w:r>
+      <w:r>
+        <w:t>o dekompozici softwarové logiky</w:t>
+      </w:r>
+      <w:r>
+        <w:t xml:space="preserve"> je zvláštně veliká mezera a chtěla by poupravit.</w:t>
+      </w:r>
+    </w:p>
+    <w:p>
+      <w:pPr>
+        <w:pStyle w:val="Sta"/>
+      </w:pPr>
+      <w:r>
+        <w:t>Celkově hodnotím Brunovu práci velmi kladně a jsem rád, že jsem mohl pomoci mým hodnocením.</w:t>
+      </w:r>
+    </w:p>
+    <w:p>
+      <w:pPr>
+        <w:pStyle w:val="Sta"/>
+        <w:rPr>
+          <w:b/>
+        </w:rPr>
+      </w:pPr>
+      <w:r>
+        <w:rPr>
+          <w:b/>
+        </w:rPr>
+        <w:t>Pavel Rudolf</w:t>
+      </w:r>
+    </w:p>
+    <w:p>
+      <w:pPr>
+        <w:pStyle w:val="Sta"/>
+      </w:pPr>
+      <w:r>
+        <w:t>Na autorově práci se mi líbí její stručnost. Dobrý je také způsob vyjadřování</w:t>
+      </w:r>
+      <w:r>
+        <w:t>, díky němuž se</w:t>
+      </w:r>
+      <w:r>
+        <w:t xml:space="preserve"> čtenář se neztratí ve</w:t>
+      </w:r>
+      <w:r>
+        <w:t xml:space="preserve"> </w:t>
+      </w:r>
+      <w:r>
+        <w:t xml:space="preserve">složitých zkratkách a přehnaně odborném tvarosloví, vše je hezky vysvětleno. </w:t>
+      </w:r>
+    </w:p>
+    <w:p>
+      <w:pPr>
+        <w:pStyle w:val="Sta"/>
+      </w:pPr>
+      <w:r>
+        <w:t>Dalším bonusem je</w:t>
+      </w:r>
+      <w:r>
+        <w:t xml:space="preserve"> </w:t>
+      </w:r>
+      <w:r>
+        <w:t>také barevné zvýrazňování důležitých věcí, trochu mi ale vadí, že nesouhlasí s barvami v obrázcích, u</w:t>
+      </w:r>
+      <w:r>
+        <w:t xml:space="preserve"> </w:t>
+      </w:r>
+      <w:r>
+        <w:t>kterých tyto věci popisuje. Líbí se mi i to, jak šel autor postupně, nejdříve popisuje samotný ASP.NET</w:t>
+      </w:r>
+      <w:r>
+        <w:t xml:space="preserve"> </w:t>
+      </w:r>
+      <w:proofErr w:type="spellStart"/>
+      <w:r>
+        <w:t>Core</w:t>
+      </w:r>
+      <w:proofErr w:type="spellEnd"/>
+      <w:r>
+        <w:t xml:space="preserve"> projekt a až potom k němu přidává MVC architekturu, takže čtenář není přetížen věcmi, </w:t>
+      </w:r>
+      <w:r>
+        <w:t xml:space="preserve">kterým </w:t>
+      </w:r>
+      <w:r>
+        <w:t>nerozumí a vše jde logicky pěkně za sebou.</w:t>
+      </w:r>
+    </w:p>
+    <w:p>
+      <w:pPr>
+        <w:pStyle w:val="Sta"/>
+      </w:pPr>
+      <w:r>
+        <w:t xml:space="preserve">Dalším plusem byly </w:t>
+      </w:r>
+      <w:r>
+        <w:t>ukázkové</w:t>
+      </w:r>
+      <w:r>
+        <w:t xml:space="preserve"> projekty, </w:t>
+      </w:r>
+      <w:r>
+        <w:t>na kterých</w:t>
+      </w:r>
+      <w:r>
+        <w:t xml:space="preserve"> si čtenář</w:t>
+      </w:r>
+      <w:r>
+        <w:t xml:space="preserve"> </w:t>
+      </w:r>
+      <w:r>
+        <w:t>může ověřit</w:t>
+      </w:r>
+      <w:r>
+        <w:t xml:space="preserve"> své teoretické znalosti</w:t>
+      </w:r>
+      <w:r>
+        <w:t xml:space="preserve">. Postupy jsou </w:t>
+      </w:r>
+      <w:r>
+        <w:t>vyjádřeny do detailu, takže se čtenář</w:t>
+      </w:r>
+      <w:r>
+        <w:t xml:space="preserve"> </w:t>
+      </w:r>
+      <w:r>
+        <w:t>neztrácí. Dobré je také to, že autor i vysvětluje</w:t>
+      </w:r>
+      <w:r>
+        <w:t xml:space="preserve">, </w:t>
+      </w:r>
+      <w:r>
+        <w:t xml:space="preserve">co k čemu slouží, např. u </w:t>
+      </w:r>
+      <w:proofErr w:type="spellStart"/>
+      <w:r>
+        <w:t>Dependency</w:t>
+      </w:r>
+      <w:proofErr w:type="spellEnd"/>
+      <w:r>
+        <w:t xml:space="preserve"> </w:t>
+      </w:r>
+      <w:proofErr w:type="spellStart"/>
+      <w:r>
+        <w:t>Injection</w:t>
+      </w:r>
+      <w:proofErr w:type="spellEnd"/>
+      <w:r>
+        <w:t xml:space="preserve"> si</w:t>
+      </w:r>
+      <w:r>
+        <w:t xml:space="preserve"> </w:t>
+      </w:r>
+      <w:r>
+        <w:t>klade otázku na co nám to je a co to umožňuje.</w:t>
+      </w:r>
+    </w:p>
+    <w:p>
+      <w:pPr>
+        <w:pStyle w:val="Sta"/>
+      </w:pPr>
+      <w:r>
+        <w:lastRenderedPageBreak/>
+        <w:t>Autora bych tímto chtěl upozornit, že v kapitole o MVC je malými písmeny zkratka „URL“, což je špatně.</w:t>
+      </w:r>
+      <w:r>
+        <w:t xml:space="preserve"> Čistě z češtinářského pohledu bych autorovi doporučil</w:t>
+      </w:r>
+      <w:r>
+        <w:t xml:space="preserve"> </w:t>
+      </w:r>
+      <w:r>
+        <w:t>dohledat si význam a využití pevných mezer, aby se komise nezastavila nad těmito věcmi a řešila více</w:t>
+      </w:r>
+      <w:r>
+        <w:t xml:space="preserve"> </w:t>
+      </w:r>
+      <w:r>
+        <w:t>obsah práce.</w:t>
+      </w:r>
+    </w:p>
+    <w:p>
+      <w:pPr>
+        <w:pStyle w:val="Sta"/>
+        <w:rPr>
+          <w:b/>
+        </w:rPr>
+      </w:pPr>
+      <w:r>
+        <w:rPr>
+          <w:b/>
+        </w:rPr>
+        <w:t>Vojtěch Boura</w:t>
+      </w:r>
+    </w:p>
+    <w:p>
+      <w:pPr>
+        <w:pStyle w:val="Sta"/>
+      </w:pPr>
+      <w:r>
+        <w:t xml:space="preserve">Práce jako taková je </w:t>
+      </w:r>
+      <w:r>
+        <w:t>dobře</w:t>
+      </w:r>
+      <w:r>
+        <w:t xml:space="preserve"> napsaná, tudíž se v ní snadno orientuje i </w:t>
+      </w:r>
+      <w:r>
+        <w:t>člověk,</w:t>
+      </w:r>
+      <w:r>
+        <w:t xml:space="preserve"> který danému tématu </w:t>
+      </w:r>
+      <w:r>
+        <w:t>částečně</w:t>
+      </w:r>
+      <w:r>
+        <w:t xml:space="preserve"> nerozumí. Zakomponování obrázku se mi zdá jako dobrý nápad, protože to </w:t>
+      </w:r>
+      <w:r>
+        <w:t>zjednodušuje</w:t>
+      </w:r>
+      <w:r>
+        <w:t xml:space="preserve"> </w:t>
+      </w:r>
+      <w:r>
+        <w:t>vysvětlen</w:t>
+      </w:r>
+      <w:r>
+        <w:t xml:space="preserve">. </w:t>
+      </w:r>
+      <w:r>
+        <w:t>Zároveň</w:t>
+      </w:r>
+      <w:r>
+        <w:t xml:space="preserve"> </w:t>
+      </w:r>
+      <w:r>
+        <w:t>č</w:t>
+      </w:r>
+      <w:r>
+        <w:t>lov</w:t>
+      </w:r>
+      <w:r>
+        <w:t>ě</w:t>
+      </w:r>
+      <w:r>
+        <w:t>k vidí p</w:t>
+      </w:r>
+      <w:r>
+        <w:t xml:space="preserve">římo obrázek </w:t>
+      </w:r>
+      <w:r>
+        <w:t>z</w:t>
+      </w:r>
+      <w:r>
+        <w:t> prostředí</w:t>
+      </w:r>
+      <w:r>
+        <w:t xml:space="preserve">, ve kterém pracuje a umožnuje mu to </w:t>
+      </w:r>
+      <w:r>
+        <w:t>lehčí</w:t>
+      </w:r>
+      <w:r>
+        <w:t xml:space="preserve"> orientaci.</w:t>
+      </w:r>
+    </w:p>
+    <w:p>
+      <w:pPr>
+        <w:pStyle w:val="Sta"/>
+      </w:pPr>
+      <w:r>
+        <w:t xml:space="preserve">Položka </w:t>
+      </w:r>
+      <w:r>
+        <w:t>„</w:t>
+      </w:r>
+      <w:proofErr w:type="spellStart"/>
+      <w:r>
+        <w:t>RazorViews</w:t>
+      </w:r>
+      <w:proofErr w:type="spellEnd"/>
+      <w:r>
+        <w:t>“</w:t>
+      </w:r>
+      <w:r>
+        <w:t xml:space="preserve"> byla zpo</w:t>
+      </w:r>
+      <w:r>
+        <w:t>č</w:t>
+      </w:r>
+      <w:r>
+        <w:t>átku t</w:t>
+      </w:r>
+      <w:r>
+        <w:t>ě</w:t>
+      </w:r>
+      <w:r>
+        <w:t>žce pochopitelná, ale po chvíli</w:t>
+      </w:r>
+      <w:r>
+        <w:t xml:space="preserve"> strávené</w:t>
+      </w:r>
+      <w:r>
+        <w:t xml:space="preserve"> u dokumentu a opakovanému p</w:t>
+      </w:r>
+      <w:r>
+        <w:t>ř</w:t>
+      </w:r>
+      <w:r>
+        <w:t>e</w:t>
+      </w:r>
+      <w:r>
+        <w:t>č</w:t>
+      </w:r>
+      <w:r>
+        <w:t>tení se to pochopit dalo. Zbytek práce už byl podobný, jen samoz</w:t>
+      </w:r>
+      <w:r>
+        <w:t>ř</w:t>
+      </w:r>
+      <w:r>
+        <w:t>ejm</w:t>
+      </w:r>
+      <w:r>
+        <w:t>ě</w:t>
+      </w:r>
+      <w:r>
+        <w:t xml:space="preserve"> s jiným obsahem. </w:t>
+      </w:r>
+      <w:r>
+        <w:t xml:space="preserve">Text na sebe </w:t>
+      </w:r>
+      <w:r>
+        <w:t>dob</w:t>
+      </w:r>
+      <w:r>
+        <w:t>ř</w:t>
+      </w:r>
+      <w:r>
+        <w:t xml:space="preserve">e navazoval, takže nebyla nutnost dohledávat si informace </w:t>
+      </w:r>
+      <w:r>
+        <w:t>z</w:t>
+      </w:r>
+      <w:r>
+        <w:t xml:space="preserve"> jiných </w:t>
+      </w:r>
+      <w:r>
+        <w:t>zdrojů</w:t>
+      </w:r>
+      <w:r>
+        <w:t>, což se u hod</w:t>
+      </w:r>
+      <w:r>
+        <w:t xml:space="preserve">ně </w:t>
+      </w:r>
+      <w:r>
+        <w:t>t</w:t>
+      </w:r>
+      <w:r>
+        <w:t>ě</w:t>
+      </w:r>
+      <w:r>
+        <w:t xml:space="preserve">chto materiálu stává. K programu asi také nemohu </w:t>
+      </w:r>
+      <w:r>
+        <w:t>ř</w:t>
+      </w:r>
+      <w:r>
+        <w:t xml:space="preserve">íct nic jiného, než že </w:t>
+      </w:r>
+      <w:r>
+        <w:t xml:space="preserve">je </w:t>
+      </w:r>
+      <w:r>
+        <w:t>napsaný dob</w:t>
+      </w:r>
+      <w:r>
+        <w:t>ř</w:t>
+      </w:r>
+      <w:r>
+        <w:t>e a v celku p</w:t>
+      </w:r>
+      <w:r>
+        <w:t>ř</w:t>
+      </w:r>
+      <w:r>
+        <w:t>ehledn</w:t>
+      </w:r>
+      <w:r>
+        <w:t>ě</w:t>
+      </w:r>
+      <w:r>
+        <w:t xml:space="preserve">. </w:t>
+      </w:r>
+    </w:p>
+    <w:p>
+      <w:pPr>
+        <w:pStyle w:val="Sta"/>
+      </w:pPr>
+      <w:r>
+        <w:t>Jediné, co bych vytknul je nahrávání dokument</w:t>
+      </w:r>
+      <w:r>
+        <w:t xml:space="preserve">ů </w:t>
+      </w:r>
+      <w:r>
+        <w:t xml:space="preserve">na </w:t>
+      </w:r>
+      <w:r>
+        <w:t>GitHub</w:t>
+      </w:r>
+      <w:r>
+        <w:t>. Uživatel je nucen dané soubory stahovat</w:t>
+      </w:r>
+      <w:r>
+        <w:t>. V</w:t>
+      </w:r>
+      <w:r>
+        <w:t xml:space="preserve"> dnešní dob</w:t>
+      </w:r>
+      <w:r>
+        <w:t>ě</w:t>
+      </w:r>
+      <w:r>
+        <w:t xml:space="preserve"> je mnoho úložiš</w:t>
+      </w:r>
+      <w:r>
+        <w:t>ť, které povolují živé zobrazení.</w:t>
+      </w:r>
+    </w:p>
+    <w:p>
+      <w:pPr>
+        <w:pStyle w:val="Sta"/>
+        <w:rPr>
+          <w:b/>
+        </w:rPr>
+      </w:pPr>
+      <w:r>
+        <w:rPr>
+          <w:b/>
+        </w:rPr>
+        <w:t>Petr Svoboda</w:t>
+      </w:r>
+    </w:p>
+    <w:p>
+      <w:pPr>
+        <w:pStyle w:val="Sta"/>
+        <w:rPr>
+          <w:rFonts w:asciiTheme="minorHAnsi" w:hAnsiTheme="minorHAnsi"/>
+          <w:sz w:val="22"/>
+          <w:szCs w:val="22"/>
+        </w:rPr>
+      </w:pPr>
+      <w:r>
+        <w:t xml:space="preserve">Práce je velmi přehledná, dobře zpracovaná a dobře rozdělená. Díky této práci jsem se naučil a doučil základy a různorodost APS.NET </w:t>
+      </w:r>
+      <w:r>
+        <w:t>Core</w:t>
+      </w:r>
+      <w:r>
+        <w:t>. V prác</w:t>
+      </w:r>
+      <w:r>
+        <w:t>i</w:t>
+      </w:r>
+      <w:r>
+        <w:t xml:space="preserve"> je vše vysvětleno </w:t>
+      </w:r>
+      <w:proofErr w:type="gramStart"/>
+      <w:r>
+        <w:t>podrobně</w:t>
+      </w:r>
+      <w:proofErr w:type="gramEnd"/>
+      <w:r>
+        <w:t xml:space="preserve"> a tak aby to pochopil i mírně pokročilý začátečník. Jediné</w:t>
+      </w:r>
+      <w:r>
+        <w:t>,</w:t>
+      </w:r>
+      <w:r>
+        <w:t xml:space="preserve"> co bych vytknul je střídání českých a anglických názvů, občas jsem z toho byl mírně zmaten. I přes, že je tato práce velmi rozsáhlá</w:t>
+      </w:r>
+      <w:r>
+        <w:t>,</w:t>
+      </w:r>
+      <w:r>
+        <w:t xml:space="preserve"> čte se snadno a rychle</w:t>
+      </w:r>
+      <w:r>
+        <w:t>.</w:t>
+      </w:r>
+      <w:r>
+        <w:t xml:space="preserve"> </w:t>
+      </w:r>
+      <w:r>
+        <w:t>V</w:t>
+      </w:r>
+      <w:r>
+        <w:t>še</w:t>
+      </w:r>
+      <w:r>
+        <w:t xml:space="preserve"> je</w:t>
+      </w:r>
+      <w:r>
+        <w:t xml:space="preserve"> napsáno srozumitelně. Velmi užitečné jsou ukázky kódů a detailně vysvětlené kroky pro vytvoření jednotlivých částí. </w:t>
+      </w:r>
+    </w:p>
+    <w:p>
+      <w:pPr>
+        <w:pStyle w:val="Sta"/>
+      </w:pPr>
+      <w:r>
+        <w:t>Jediné</w:t>
+      </w:r>
+      <w:r>
+        <w:t>, c</w:t>
+      </w:r>
+      <w:r>
+        <w:t xml:space="preserve">o mě trochu překvapilo, že ve škole používáme </w:t>
+      </w:r>
+      <w:proofErr w:type="spellStart"/>
+      <w:r>
+        <w:t>React-Redux</w:t>
+      </w:r>
+      <w:proofErr w:type="spellEnd"/>
+      <w:r>
+        <w:t xml:space="preserve">, ale </w:t>
+      </w:r>
+      <w:r>
+        <w:t>Pfohl</w:t>
+      </w:r>
+      <w:r>
+        <w:t xml:space="preserve"> se rozhodl </w:t>
+      </w:r>
+      <w:r>
+        <w:t xml:space="preserve">popsat technologii </w:t>
+      </w:r>
+      <w:proofErr w:type="spellStart"/>
+      <w:r>
+        <w:t>Razor</w:t>
+      </w:r>
+      <w:proofErr w:type="spellEnd"/>
+      <w:r>
+        <w:t xml:space="preserve"> </w:t>
+      </w:r>
+      <w:proofErr w:type="spellStart"/>
+      <w:r>
+        <w:t>Views</w:t>
+      </w:r>
+      <w:proofErr w:type="spellEnd"/>
+      <w:r>
+        <w:t>. Nepovažuji to za chybu, ale chtěl bych upozornit autora na to, že by bylo lepší se s vyučujícím lépe domluvit, aby studijní materiály lépe navazovaly na výuku.</w:t>
+      </w:r>
+    </w:p>
+    <w:p>
+      <w:pPr>
+        <w:pStyle w:val="Sta"/>
+      </w:pPr>
+      <w:r>
+        <w:t xml:space="preserve">Možná by bylo lepší, kdyby autor popsal všechny šablony </w:t>
+      </w:r>
+      <w:r>
+        <w:t>(</w:t>
+      </w:r>
+      <w:proofErr w:type="spellStart"/>
+      <w:r>
+        <w:t>Empty</w:t>
+      </w:r>
+      <w:proofErr w:type="spellEnd"/>
+      <w:r>
+        <w:t xml:space="preserve">, </w:t>
+      </w:r>
+      <w:proofErr w:type="spellStart"/>
+      <w:r>
+        <w:t>Angular</w:t>
+      </w:r>
+      <w:proofErr w:type="spellEnd"/>
+      <w:r>
+        <w:t xml:space="preserve">, MVC, </w:t>
+      </w:r>
+      <w:proofErr w:type="spellStart"/>
+      <w:r>
+        <w:t>React-Redux</w:t>
+      </w:r>
+      <w:proofErr w:type="spellEnd"/>
+      <w:r>
+        <w:t>)</w:t>
+      </w:r>
+      <w:r>
+        <w:t xml:space="preserve"> stejně tak, jako popsal všechny přístupy při vytváření databáze pomocí technologie </w:t>
+      </w:r>
+      <w:proofErr w:type="spellStart"/>
+      <w:r>
+        <w:t>EntityFramework</w:t>
+      </w:r>
+      <w:proofErr w:type="spellEnd"/>
+      <w:r>
+        <w:t xml:space="preserve"> </w:t>
+      </w:r>
+      <w:proofErr w:type="spellStart"/>
+      <w:r>
+        <w:t>Core</w:t>
+      </w:r>
+      <w:proofErr w:type="spellEnd"/>
+      <w:r>
+        <w:t>.</w:t>
+      </w:r>
+      <w:r>
+        <w:t xml:space="preserve"> Tento přístup se mi líbil mnohem více.</w:t>
+      </w:r>
+    </w:p>
+    <w:p>
+      <w:pPr>
+        <w:pStyle w:val="Sta"/>
+      </w:pPr>
     </w:p>
     <w:p>
       <w:pPr>
         <w:pStyle w:val="Podkapitola"/>
       </w:pPr>
-      <w:bookmarkStart w:id="51" w:name="_Toc2691103"/>
-      <w:r>
+      <w:bookmarkStart w:id="54" w:name="_Toc2885081"/>
+      <w:r>
+        <w:lastRenderedPageBreak/>
         <w:t>Shrnutí a ponaučení</w:t>
       </w:r>
-      <w:bookmarkEnd w:id="51"/>
+      <w:bookmarkEnd w:id="54"/>
+    </w:p>
+    <w:p>
+      <w:pPr>
+        <w:pStyle w:val="Sta"/>
+      </w:pPr>
+      <w:r>
+        <w:t>Odezva na studijní materiály je vesměs kladná. Podle studentů se jedná o použitelné materiály, které se dle nich dají využít při výuce či samostudiu.</w:t>
+      </w:r>
+      <w:r>
+        <w:t xml:space="preserve"> Líbí se jim především </w:t>
+      </w:r>
+      <w:r>
+        <w:t>grafická znázornění v podobě obrázků, jednoduchost a návaznost materiálů.</w:t>
+      </w:r>
+    </w:p>
+    <w:p>
+      <w:pPr>
+        <w:pStyle w:val="Sta"/>
+      </w:pPr>
+      <w:r>
+        <w:t>Téměř všichni studenti upozornili na gramatické a stylistické chyby</w:t>
+      </w:r>
+      <w:r>
+        <w:t>. Na základě toho jsem se stylistiku a gramatické chyby rozhodnul opravit, což se mi dle mého názoru do větší míry povedlo.</w:t>
+      </w:r>
+    </w:p>
+    <w:p>
+      <w:pPr>
+        <w:pStyle w:val="Sta"/>
+      </w:pPr>
+      <w:r>
+        <w:t>Mezi studenty se objevily i konfliktní názory. Dle většiny studentů je jednoduchost a stručnost materiálů jejich hlavní výhodou. Podle některých studentů by však materiály měli být komplexnější. Tyto rozdílné názory studentů dle mého souvisí s množstvím jejich předchozích zkušeností.</w:t>
+      </w:r>
+    </w:p>
+    <w:p>
+      <w:pPr>
+        <w:pStyle w:val="Sta"/>
+      </w:pPr>
+      <w:r>
+        <w:t xml:space="preserve">Velmi přínosnou mi byla zpětná odezva od studenta Vojtěcha Boury, který upozornil na to, že bych měl materiály umístit na úložiště umožňující živý náhled dokumentu. </w:t>
+      </w:r>
+      <w:r>
+        <w:t xml:space="preserve">Zvolit si GitHub jako úložiště pro studijní materiály nebyla dobré rozhodnutí, protože </w:t>
+      </w:r>
+      <w:r>
+        <w:t>studenti nevěděli, jestli mají aktuální verzi dokumentů nebo ne.</w:t>
+      </w:r>
+    </w:p>
+    <w:p>
+      <w:pPr>
+        <w:pStyle w:val="Sta"/>
+      </w:pPr>
+      <w:r>
+        <w:t xml:space="preserve">Dále ještě děkuji studentu Marku Honcovi, který vypracoval velmi obsáhlou recenzi. </w:t>
+      </w:r>
+      <w:r>
+        <w:t>Upozornil mě na spoustu chyb v mých studijních materiálech, které jsem tak měl možnost opravit. Jeho recenze však byla natolik obsáhlá, že mi přišlo nevhodné ji sem přidat.</w:t>
+      </w:r>
+      <w:bookmarkStart w:id="55" w:name="_GoBack"/>
+      <w:bookmarkEnd w:id="55"/>
     </w:p>
     <w:p>
       <w:pPr>
@@ -14393,38 +16303,35 @@
       <w:pPr>
         <w:pStyle w:val="Neslovankapitola"/>
       </w:pPr>
-      <w:bookmarkStart w:id="52" w:name="_Toc286557235"/>
-      <w:bookmarkStart w:id="53" w:name="_Toc286561888"/>
-      <w:bookmarkStart w:id="54" w:name="_Toc2691104"/>
+      <w:bookmarkStart w:id="56" w:name="_Toc286557235"/>
+      <w:bookmarkStart w:id="57" w:name="_Toc286561888"/>
+      <w:bookmarkStart w:id="58" w:name="_Toc2885082"/>
       <w:r>
         <w:lastRenderedPageBreak/>
         <w:t>Závěr</w:t>
       </w:r>
-      <w:bookmarkEnd w:id="52"/>
-      <w:bookmarkEnd w:id="53"/>
-      <w:bookmarkEnd w:id="54"/>
-    </w:p>
-    <w:p>
-      <w:pPr>
-        <w:pStyle w:val="Sta"/>
-      </w:pPr>
-      <w:r>
-        <w:t>Tak jsem to dokázal!</w:t>
-      </w:r>
-      <w:r>
-        <w:t xml:space="preserve"> A teď ještě, co jsem mohl udělat jinak a jak by se dalo v práci pokračovat.</w:t>
+      <w:bookmarkEnd w:id="56"/>
+      <w:bookmarkEnd w:id="57"/>
+      <w:bookmarkEnd w:id="58"/>
+    </w:p>
+    <w:p>
+      <w:pPr>
+        <w:pStyle w:val="Sta"/>
+      </w:pPr>
+      <w:r>
+        <w:t xml:space="preserve">Mými cíli bylo vytvořit </w:t>
       </w:r>
     </w:p>
     <w:p>
       <w:pPr>
         <w:pStyle w:val="Neslovankapitola"/>
       </w:pPr>
-      <w:bookmarkStart w:id="55" w:name="_Toc2691105"/>
+      <w:bookmarkStart w:id="59" w:name="_Toc2885083"/>
       <w:r>
         <w:lastRenderedPageBreak/>
         <w:t>Seznam obrázků</w:t>
       </w:r>
-      <w:bookmarkEnd w:id="55"/>
+      <w:bookmarkEnd w:id="59"/>
     </w:p>
     <w:p>
       <w:pPr>
@@ -14460,12 +16367,12 @@
       <w:pPr>
         <w:pStyle w:val="Neslovankapitola"/>
       </w:pPr>
-      <w:bookmarkStart w:id="56" w:name="_Toc2691106"/>
+      <w:bookmarkStart w:id="60" w:name="_Toc2885084"/>
       <w:r>
         <w:lastRenderedPageBreak/>
         <w:t>Použitá literatura</w:t>
       </w:r>
-      <w:bookmarkEnd w:id="56"/>
+      <w:bookmarkEnd w:id="60"/>
     </w:p>
     <w:p>
       <w:pPr>
@@ -14549,12 +16456,12 @@
       <w:pPr>
         <w:pStyle w:val="Ploha"/>
       </w:pPr>
-      <w:bookmarkStart w:id="57" w:name="_Toc2691107"/>
+      <w:bookmarkStart w:id="61" w:name="_Toc2885085"/>
       <w:r>
         <w:lastRenderedPageBreak/>
         <w:t>Seznam přiložených souborů</w:t>
       </w:r>
-      <w:bookmarkEnd w:id="57"/>
+      <w:bookmarkEnd w:id="61"/>
     </w:p>
     <w:p>
       <w:pPr>
@@ -14568,12 +16475,12 @@
       <w:pPr>
         <w:pStyle w:val="Ploha"/>
       </w:pPr>
-      <w:bookmarkStart w:id="58" w:name="_Toc2691108"/>
+      <w:bookmarkStart w:id="62" w:name="_Toc2885086"/>
       <w:r>
         <w:lastRenderedPageBreak/>
         <w:t>Další příloha</w:t>
       </w:r>
-      <w:bookmarkEnd w:id="58"/>
+      <w:bookmarkEnd w:id="62"/>
     </w:p>
     <w:sectPr>
       <w:footerReference w:type="default" r:id="rId63"/>
@@ -19783,6 +21690,78 @@
       </w14:textOutline>
     </w:rPr>
   </w:style>
+  <w:style w:type="paragraph" w:styleId="Citt">
+    <w:name w:val="Quote"/>
+    <w:basedOn w:val="Normln"/>
+    <w:next w:val="Normln"/>
+    <w:link w:val="CittChar"/>
+    <w:uiPriority w:val="29"/>
+    <w:qFormat/>
+    <w:rsid w:val="00714E7F"/>
+    <w:pPr>
+      <w:spacing w:before="200" w:after="160"/>
+      <w:ind w:left="864" w:right="864"/>
+      <w:jc w:val="center"/>
+    </w:pPr>
+    <w:rPr>
+      <w:i/>
+      <w:iCs/>
+      <w:color w:val="404040" w:themeColor="text1" w:themeTint="BF"/>
+    </w:rPr>
+  </w:style>
+  <w:style w:type="character" w:customStyle="1" w:styleId="CittChar">
+    <w:name w:val="Citát Char"/>
+    <w:basedOn w:val="Standardnpsmoodstavce"/>
+    <w:link w:val="Citt"/>
+    <w:uiPriority w:val="29"/>
+    <w:rsid w:val="00714E7F"/>
+    <w:rPr>
+      <w:rFonts w:ascii="Cambria" w:hAnsi="Cambria"/>
+      <w:i/>
+      <w:iCs/>
+      <w:color w:val="404040" w:themeColor="text1" w:themeTint="BF"/>
+      <w:sz w:val="24"/>
+      <w:szCs w:val="24"/>
+    </w:rPr>
+  </w:style>
+  <w:style w:type="paragraph" w:styleId="Vrazncitt">
+    <w:name w:val="Intense Quote"/>
+    <w:basedOn w:val="Normln"/>
+    <w:next w:val="Normln"/>
+    <w:link w:val="VrazncittChar"/>
+    <w:uiPriority w:val="30"/>
+    <w:qFormat/>
+    <w:rsid w:val="00714E7F"/>
+    <w:pPr>
+      <w:pBdr>
+        <w:top w:val="single" w:sz="4" w:space="10" w:color="4F81BD" w:themeColor="accent1"/>
+        <w:bottom w:val="single" w:sz="4" w:space="10" w:color="4F81BD" w:themeColor="accent1"/>
+      </w:pBdr>
+      <w:spacing w:before="360" w:after="360"/>
+      <w:ind w:left="864" w:right="864"/>
+      <w:jc w:val="center"/>
+    </w:pPr>
+    <w:rPr>
+      <w:i/>
+      <w:iCs/>
+      <w:color w:val="4F81BD" w:themeColor="accent1"/>
+    </w:rPr>
+  </w:style>
+  <w:style w:type="character" w:customStyle="1" w:styleId="VrazncittChar">
+    <w:name w:val="Výrazný citát Char"/>
+    <w:basedOn w:val="Standardnpsmoodstavce"/>
+    <w:link w:val="Vrazncitt"/>
+    <w:uiPriority w:val="30"/>
+    <w:rsid w:val="00714E7F"/>
+    <w:rPr>
+      <w:rFonts w:ascii="Cambria" w:hAnsi="Cambria"/>
+      <w:i/>
+      <w:iCs/>
+      <w:color w:val="4F81BD" w:themeColor="accent1"/>
+      <w:sz w:val="24"/>
+      <w:szCs w:val="24"/>
+    </w:rPr>
+  </w:style>
 </w:styles>
 </file>
 
@@ -20731,7 +22710,7 @@
 </file>
 
 <file path=customXml/itemProps1.xml><?xml version="1.0" encoding="utf-8"?>
-<ds:datastoreItem xmlns:ds="http://schemas.openxmlformats.org/officeDocument/2006/customXml" ds:itemID="{16E42BAC-B6F9-4C3F-B73B-15464F131EA3}">
+<ds:datastoreItem xmlns:ds="http://schemas.openxmlformats.org/officeDocument/2006/customXml" ds:itemID="{A2B19487-DC94-4243-8B22-6489FDDCD7F6}">
   <ds:schemaRefs>
     <ds:schemaRef ds:uri="http://schemas.openxmlformats.org/officeDocument/2006/bibliography"/>
   </ds:schemaRefs>

</xml_diff>